<commit_message>
Adding pearson_corelation for System
</commit_message>
<xml_diff>
--- a/Draft_paper/association_rules_project.docx
+++ b/Draft_paper/association_rules_project.docx
@@ -83,6 +83,7 @@
         </w:rPr>
         <w:t xml:space="preserve">The core part of association rule is </w:t>
       </w:r>
+      <w:proofErr w:type="spellStart"/>
       <w:r>
         <w:rPr>
           <w:rFonts w:asciiTheme="majorHAnsi" w:eastAsia="Times New Roman" w:hAnsiTheme="majorHAnsi" w:cs="Times New Roman"/>
@@ -90,7 +91,17 @@
           <w:color w:val="000000"/>
           <w:shd w:val="clear" w:color="auto" w:fill="FFFFFF"/>
         </w:rPr>
-        <w:t>apriori algorithm</w:t>
+        <w:t>apriori</w:t>
+      </w:r>
+      <w:proofErr w:type="spellEnd"/>
+      <w:r>
+        <w:rPr>
+          <w:rFonts w:asciiTheme="majorHAnsi" w:eastAsia="Times New Roman" w:hAnsiTheme="majorHAnsi" w:cs="Times New Roman"/>
+          <w:b/>
+          <w:color w:val="000000"/>
+          <w:shd w:val="clear" w:color="auto" w:fill="FFFFFF"/>
+        </w:rPr>
+        <w:t xml:space="preserve"> algorithm</w:t>
       </w:r>
       <w:r>
         <w:rPr>
@@ -176,7 +187,25 @@
           <w:color w:val="000000"/>
           <w:shd w:val="clear" w:color="auto" w:fill="FFFFFF"/>
         </w:rPr>
-        <w:t xml:space="preserve"> in shopping basket data analysis, product clustering, catalog design and store layout.</w:t>
+        <w:t xml:space="preserve"> in shopping basket data analysis, product clustering, </w:t>
+      </w:r>
+      <w:proofErr w:type="gramStart"/>
+      <w:r>
+        <w:rPr>
+          <w:rFonts w:ascii="Calibri" w:eastAsia="Times New Roman" w:hAnsi="Calibri" w:cs="Times New Roman"/>
+          <w:color w:val="000000"/>
+          <w:shd w:val="clear" w:color="auto" w:fill="FFFFFF"/>
+        </w:rPr>
+        <w:t>catalog</w:t>
+      </w:r>
+      <w:proofErr w:type="gramEnd"/>
+      <w:r>
+        <w:rPr>
+          <w:rFonts w:ascii="Calibri" w:eastAsia="Times New Roman" w:hAnsi="Calibri" w:cs="Times New Roman"/>
+          <w:color w:val="000000"/>
+          <w:shd w:val="clear" w:color="auto" w:fill="FFFFFF"/>
+        </w:rPr>
+        <w:t xml:space="preserve"> design and store layout.</w:t>
       </w:r>
       <w:r>
         <w:rPr>
@@ -276,14 +305,32 @@
           <w:color w:val="000000"/>
           <w:shd w:val="clear" w:color="auto" w:fill="FFFFFF"/>
         </w:rPr>
-        <w:t>A number of previous studies have been done on large open projects such as Jedit, Eclipse, Apache Ant, and Mozilla Firefox etc</w:t>
-      </w:r>
+        <w:t xml:space="preserve">A number of previous studies have been done on large open projects such as </w:t>
+      </w:r>
+      <w:proofErr w:type="spellStart"/>
       <w:r>
         <w:rPr>
           <w:rFonts w:ascii="Calibri" w:eastAsia="Times New Roman" w:hAnsi="Calibri" w:cs="Times New Roman"/>
           <w:color w:val="000000"/>
           <w:shd w:val="clear" w:color="auto" w:fill="FFFFFF"/>
         </w:rPr>
+        <w:t>Jedit</w:t>
+      </w:r>
+      <w:proofErr w:type="spellEnd"/>
+      <w:r>
+        <w:rPr>
+          <w:rFonts w:ascii="Calibri" w:eastAsia="Times New Roman" w:hAnsi="Calibri" w:cs="Times New Roman"/>
+          <w:color w:val="000000"/>
+          <w:shd w:val="clear" w:color="auto" w:fill="FFFFFF"/>
+        </w:rPr>
+        <w:t>, Eclipse, Apache Ant, and Mozilla Firefox etc</w:t>
+      </w:r>
+      <w:r>
+        <w:rPr>
+          <w:rFonts w:ascii="Calibri" w:eastAsia="Times New Roman" w:hAnsi="Calibri" w:cs="Times New Roman"/>
+          <w:color w:val="000000"/>
+          <w:shd w:val="clear" w:color="auto" w:fill="FFFFFF"/>
+        </w:rPr>
         <w:t>.</w:t>
       </w:r>
       <w:r>
@@ -332,7 +379,21 @@
         <w:rPr>
           <w:rFonts w:asciiTheme="majorHAnsi" w:hAnsiTheme="majorHAnsi" w:cs="Times New Roman"/>
         </w:rPr>
-        <w:t>nt in ATT Yings work. They used</w:t>
+        <w:t xml:space="preserve">nt in ATT </w:t>
+      </w:r>
+      <w:proofErr w:type="spellStart"/>
+      <w:r>
+        <w:rPr>
+          <w:rFonts w:asciiTheme="majorHAnsi" w:hAnsiTheme="majorHAnsi" w:cs="Times New Roman"/>
+        </w:rPr>
+        <w:t>Yings</w:t>
+      </w:r>
+      <w:proofErr w:type="spellEnd"/>
+      <w:r>
+        <w:rPr>
+          <w:rFonts w:asciiTheme="majorHAnsi" w:hAnsiTheme="majorHAnsi" w:cs="Times New Roman"/>
+        </w:rPr>
+        <w:t xml:space="preserve"> work. They used</w:t>
       </w:r>
       <w:r>
         <w:rPr>
@@ -454,13 +515,25 @@
         <w:rPr>
           <w:rFonts w:asciiTheme="majorHAnsi" w:hAnsiTheme="majorHAnsi" w:cs="Times New Roman"/>
         </w:rPr>
+        <w:t xml:space="preserve">we pulled out those commits into three different txt files. </w:t>
+      </w:r>
+      <w:r>
+        <w:rPr>
+          <w:rFonts w:asciiTheme="majorHAnsi" w:hAnsiTheme="majorHAnsi" w:cs="Times New Roman"/>
+        </w:rPr>
         <w:t>We have divided this data into</w:t>
       </w:r>
       <w:r>
         <w:rPr>
           <w:rFonts w:asciiTheme="majorHAnsi" w:hAnsiTheme="majorHAnsi" w:cs="Times New Roman"/>
         </w:rPr>
-        <w:t xml:space="preserve"> 1:5 ratio and taken 80% </w:t>
+        <w:t xml:space="preserve"> 1:4 ratio and taken 75</w:t>
+      </w:r>
+      <w:r>
+        <w:rPr>
+          <w:rFonts w:asciiTheme="majorHAnsi" w:hAnsiTheme="majorHAnsi" w:cs="Times New Roman"/>
+        </w:rPr>
+        <w:t xml:space="preserve">% </w:t>
       </w:r>
       <w:r>
         <w:rPr>
@@ -541,10 +614,1455 @@
         <w:rPr>
           <w:rFonts w:asciiTheme="majorHAnsi" w:hAnsiTheme="majorHAnsi" w:cs="Times New Roman"/>
         </w:rPr>
-        <w:t xml:space="preserve">Those code elements that were changed in single commits are taken as one transaction and similarly we </w:t>
-      </w:r>
-      <w:bookmarkStart w:id="0" w:name="_GoBack"/>
-      <w:bookmarkEnd w:id="0"/>
+        <w:t>Those code elements that were changed in single commits are taken as o</w:t>
+      </w:r>
+      <w:r>
+        <w:rPr>
+          <w:rFonts w:asciiTheme="majorHAnsi" w:hAnsiTheme="majorHAnsi" w:cs="Times New Roman"/>
+        </w:rPr>
+        <w:t xml:space="preserve">ne transaction. We created three different txt files for four different versions of apache ant. We applied </w:t>
+      </w:r>
+      <w:proofErr w:type="spellStart"/>
+      <w:r>
+        <w:rPr>
+          <w:rFonts w:asciiTheme="majorHAnsi" w:hAnsiTheme="majorHAnsi" w:cs="Times New Roman"/>
+        </w:rPr>
+        <w:t>apriori</w:t>
+      </w:r>
+      <w:proofErr w:type="spellEnd"/>
+      <w:r>
+        <w:rPr>
+          <w:rFonts w:asciiTheme="majorHAnsi" w:hAnsiTheme="majorHAnsi" w:cs="Times New Roman"/>
+        </w:rPr>
+        <w:t xml:space="preserve"> algorithm to get the association rule. The minimum support chosen was 9% and </w:t>
+      </w:r>
+      <w:r>
+        <w:rPr>
+          <w:rFonts w:asciiTheme="majorHAnsi" w:hAnsiTheme="majorHAnsi" w:cs="Times New Roman"/>
+        </w:rPr>
+        <w:t xml:space="preserve">the minimum confidence was 50 %. </w:t>
+      </w:r>
+    </w:p>
+    <w:p>
+      <w:pPr>
+        <w:widowControl w:val="0"/>
+        <w:autoSpaceDE w:val="0"/>
+        <w:autoSpaceDN w:val="0"/>
+        <w:adjustRightInd w:val="0"/>
+        <w:rPr>
+          <w:rFonts w:asciiTheme="majorHAnsi" w:hAnsiTheme="majorHAnsi" w:cs="Times New Roman"/>
+        </w:rPr>
+      </w:pPr>
+    </w:p>
+    <w:p>
+      <w:pPr>
+        <w:widowControl w:val="0"/>
+        <w:autoSpaceDE w:val="0"/>
+        <w:autoSpaceDN w:val="0"/>
+        <w:adjustRightInd w:val="0"/>
+        <w:rPr>
+          <w:rFonts w:asciiTheme="majorHAnsi" w:hAnsiTheme="majorHAnsi" w:cs="Times New Roman"/>
+        </w:rPr>
+      </w:pPr>
+      <w:r>
+        <w:rPr>
+          <w:rFonts w:asciiTheme="majorHAnsi" w:hAnsiTheme="majorHAnsi" w:cs="Times New Roman"/>
+        </w:rPr>
+        <w:t>W</w:t>
+      </w:r>
+      <w:r>
+        <w:rPr>
+          <w:rFonts w:asciiTheme="majorHAnsi" w:hAnsiTheme="majorHAnsi" w:cs="Times New Roman"/>
+        </w:rPr>
+        <w:t>hy we chose 9% as our support</w:t>
+      </w:r>
+      <w:r>
+        <w:rPr>
+          <w:rFonts w:asciiTheme="majorHAnsi" w:hAnsiTheme="majorHAnsi" w:cs="Times New Roman"/>
+        </w:rPr>
+        <w:t>?</w:t>
+      </w:r>
+    </w:p>
+    <w:p>
+      <w:pPr>
+        <w:widowControl w:val="0"/>
+        <w:autoSpaceDE w:val="0"/>
+        <w:autoSpaceDN w:val="0"/>
+        <w:adjustRightInd w:val="0"/>
+        <w:rPr>
+          <w:rFonts w:asciiTheme="majorHAnsi" w:hAnsiTheme="majorHAnsi" w:cs="Times New Roman"/>
+        </w:rPr>
+      </w:pPr>
+      <w:r>
+        <w:rPr>
+          <w:rFonts w:asciiTheme="majorHAnsi" w:hAnsiTheme="majorHAnsi" w:cs="Times New Roman"/>
+        </w:rPr>
+        <w:t>As our ‘change file’ contains lots of commits between two releases so, it might be that we miss out lots of relevant rules if we go for higher supports. We calculated rules with 5 different supports ranging from 30% to 9% and we figured it out that 9% gives better results than any other supports.</w:t>
+      </w:r>
+      <w:r>
+        <w:rPr>
+          <w:rFonts w:asciiTheme="majorHAnsi" w:hAnsiTheme="majorHAnsi" w:cs="Times New Roman"/>
+        </w:rPr>
+        <w:t xml:space="preserve"> If we go below 9% then we might get a large number of rules but that might be irrelevant.</w:t>
+      </w:r>
+    </w:p>
+    <w:p>
+      <w:pPr>
+        <w:widowControl w:val="0"/>
+        <w:autoSpaceDE w:val="0"/>
+        <w:autoSpaceDN w:val="0"/>
+        <w:adjustRightInd w:val="0"/>
+        <w:rPr>
+          <w:rFonts w:asciiTheme="majorHAnsi" w:hAnsiTheme="majorHAnsi" w:cs="Times New Roman"/>
+        </w:rPr>
+      </w:pPr>
+    </w:p>
+    <w:p>
+      <w:pPr>
+        <w:widowControl w:val="0"/>
+        <w:autoSpaceDE w:val="0"/>
+        <w:autoSpaceDN w:val="0"/>
+        <w:adjustRightInd w:val="0"/>
+        <w:rPr>
+          <w:rFonts w:asciiTheme="majorHAnsi" w:hAnsiTheme="majorHAnsi" w:cs="Times New Roman"/>
+        </w:rPr>
+      </w:pPr>
+      <w:r>
+        <w:rPr>
+          <w:rFonts w:asciiTheme="majorHAnsi" w:hAnsiTheme="majorHAnsi" w:cs="Times New Roman"/>
+        </w:rPr>
+        <w:t xml:space="preserve">The </w:t>
+      </w:r>
+      <w:r>
+        <w:rPr>
+          <w:rFonts w:asciiTheme="majorHAnsi" w:hAnsiTheme="majorHAnsi" w:cs="Times New Roman"/>
+        </w:rPr>
+        <w:t>rule</w:t>
+      </w:r>
+      <w:r>
+        <w:rPr>
+          <w:rFonts w:asciiTheme="majorHAnsi" w:hAnsiTheme="majorHAnsi" w:cs="Times New Roman"/>
+        </w:rPr>
+        <w:t xml:space="preserve"> below</w:t>
+      </w:r>
+      <w:r>
+        <w:rPr>
+          <w:rFonts w:asciiTheme="majorHAnsi" w:hAnsiTheme="majorHAnsi" w:cs="Times New Roman"/>
+        </w:rPr>
+        <w:t xml:space="preserve"> suggest a developer that when ever P4Change.java gets changes then there is strong probability that P4Counter.java</w:t>
+      </w:r>
+      <w:r>
+        <w:rPr>
+          <w:rFonts w:asciiTheme="majorHAnsi" w:hAnsiTheme="majorHAnsi" w:cs="Times New Roman"/>
+        </w:rPr>
+        <w:t xml:space="preserve"> may get changed.</w:t>
+      </w:r>
+    </w:p>
+    <w:p>
+      <w:pPr>
+        <w:widowControl w:val="0"/>
+        <w:autoSpaceDE w:val="0"/>
+        <w:autoSpaceDN w:val="0"/>
+        <w:adjustRightInd w:val="0"/>
+        <w:rPr>
+          <w:rFonts w:asciiTheme="majorHAnsi" w:hAnsiTheme="majorHAnsi" w:cs="Times New Roman"/>
+        </w:rPr>
+      </w:pPr>
+      <w:r>
+        <w:rPr>
+          <w:rFonts w:asciiTheme="majorHAnsi" w:hAnsiTheme="majorHAnsi" w:cs="Times New Roman"/>
+        </w:rPr>
+        <w:t>(</w:t>
+      </w:r>
+      <w:r>
+        <w:rPr>
+          <w:rFonts w:asciiTheme="majorHAnsi" w:hAnsiTheme="majorHAnsi" w:cs="Times New Roman"/>
+        </w:rPr>
+        <w:t>/ant/core/trunk/src/main/org/apache/tools/ant/taskdefs/o</w:t>
+      </w:r>
+      <w:r>
+        <w:rPr>
+          <w:rFonts w:asciiTheme="majorHAnsi" w:hAnsiTheme="majorHAnsi" w:cs="Times New Roman"/>
+        </w:rPr>
+        <w:t>ptional/perforce/P4Change.java)  =&gt; (</w:t>
+      </w:r>
+      <w:r>
+        <w:rPr>
+          <w:rFonts w:asciiTheme="majorHAnsi" w:hAnsiTheme="majorHAnsi" w:cs="Times New Roman"/>
+        </w:rPr>
+        <w:t>/ant/core/trunk/src/main/org/apache/tools/ant/taskdefs/op</w:t>
+      </w:r>
+      <w:r>
+        <w:rPr>
+          <w:rFonts w:asciiTheme="majorHAnsi" w:hAnsiTheme="majorHAnsi" w:cs="Times New Roman"/>
+        </w:rPr>
+        <w:t>tional/perforce/</w:t>
+      </w:r>
+      <w:proofErr w:type="gramStart"/>
+      <w:r>
+        <w:rPr>
+          <w:rFonts w:asciiTheme="majorHAnsi" w:hAnsiTheme="majorHAnsi" w:cs="Times New Roman"/>
+        </w:rPr>
+        <w:t>P4Counter.java )</w:t>
+      </w:r>
+      <w:proofErr w:type="gramEnd"/>
+    </w:p>
+    <w:p>
+      <w:pPr>
+        <w:widowControl w:val="0"/>
+        <w:autoSpaceDE w:val="0"/>
+        <w:autoSpaceDN w:val="0"/>
+        <w:adjustRightInd w:val="0"/>
+        <w:rPr>
+          <w:rFonts w:asciiTheme="majorHAnsi" w:hAnsiTheme="majorHAnsi" w:cs="Times New Roman"/>
+        </w:rPr>
+      </w:pPr>
+    </w:p>
+    <w:p>
+      <w:pPr>
+        <w:widowControl w:val="0"/>
+        <w:autoSpaceDE w:val="0"/>
+        <w:autoSpaceDN w:val="0"/>
+        <w:adjustRightInd w:val="0"/>
+        <w:rPr>
+          <w:rFonts w:asciiTheme="majorHAnsi" w:hAnsiTheme="majorHAnsi" w:cs="Times New Roman"/>
+        </w:rPr>
+      </w:pPr>
+    </w:p>
+    <w:p>
+      <w:pPr>
+        <w:widowControl w:val="0"/>
+        <w:autoSpaceDE w:val="0"/>
+        <w:autoSpaceDN w:val="0"/>
+        <w:adjustRightInd w:val="0"/>
+        <w:rPr>
+          <w:rFonts w:asciiTheme="majorHAnsi" w:hAnsiTheme="majorHAnsi" w:cs="Times New Roman"/>
+        </w:rPr>
+      </w:pPr>
+      <w:r>
+        <w:rPr>
+          <w:rFonts w:asciiTheme="majorHAnsi" w:hAnsiTheme="majorHAnsi" w:cs="Times New Roman"/>
+          <w:noProof/>
+        </w:rPr>
+        <mc:AlternateContent>
+          <mc:Choice Requires="wps">
+            <w:drawing>
+              <wp:anchor distT="0" distB="0" distL="114300" distR="114300" simplePos="0" relativeHeight="251662336" behindDoc="0" locked="0" layoutInCell="1" allowOverlap="1" wp14:anchorId="6B82FD6F" wp14:editId="5B0D7334">
+                <wp:simplePos x="0" y="0"/>
+                <wp:positionH relativeFrom="column">
+                  <wp:posOffset>1257300</wp:posOffset>
+                </wp:positionH>
+                <wp:positionV relativeFrom="paragraph">
+                  <wp:posOffset>22225</wp:posOffset>
+                </wp:positionV>
+                <wp:extent cx="800100" cy="457200"/>
+                <wp:effectExtent l="0" t="0" r="38100" b="25400"/>
+                <wp:wrapThrough wrapText="bothSides">
+                  <wp:wrapPolygon edited="0">
+                    <wp:start x="4800" y="0"/>
+                    <wp:lineTo x="0" y="3600"/>
+                    <wp:lineTo x="0" y="15600"/>
+                    <wp:lineTo x="1371" y="19200"/>
+                    <wp:lineTo x="4800" y="21600"/>
+                    <wp:lineTo x="17143" y="21600"/>
+                    <wp:lineTo x="20571" y="19200"/>
+                    <wp:lineTo x="21943" y="15600"/>
+                    <wp:lineTo x="21943" y="3600"/>
+                    <wp:lineTo x="17143" y="0"/>
+                    <wp:lineTo x="4800" y="0"/>
+                  </wp:wrapPolygon>
+                </wp:wrapThrough>
+                <wp:docPr id="3" name="Oval 3"/>
+                <wp:cNvGraphicFramePr/>
+                <a:graphic xmlns:a="http://schemas.openxmlformats.org/drawingml/2006/main">
+                  <a:graphicData uri="http://schemas.microsoft.com/office/word/2010/wordprocessingShape">
+                    <wps:wsp>
+                      <wps:cNvSpPr/>
+                      <wps:spPr>
+                        <a:xfrm>
+                          <a:off x="0" y="0"/>
+                          <a:ext cx="800100" cy="457200"/>
+                        </a:xfrm>
+                        <a:prstGeom prst="ellipse">
+                          <a:avLst/>
+                        </a:prstGeom>
+                      </wps:spPr>
+                      <wps:style>
+                        <a:lnRef idx="2">
+                          <a:schemeClr val="dk1"/>
+                        </a:lnRef>
+                        <a:fillRef idx="1">
+                          <a:schemeClr val="lt1"/>
+                        </a:fillRef>
+                        <a:effectRef idx="0">
+                          <a:schemeClr val="dk1"/>
+                        </a:effectRef>
+                        <a:fontRef idx="minor">
+                          <a:schemeClr val="dk1"/>
+                        </a:fontRef>
+                      </wps:style>
+                      <wps:txbx>
+                        <w:txbxContent>
+                          <w:p>
+                            <w:pPr>
+                              <w:jc w:val="center"/>
+                            </w:pPr>
+                            <w:r>
+                              <w:t>B</w:t>
+                            </w:r>
+                            <w:proofErr w:type="gramStart"/>
+                            <w:r>
+                              <w:t>,C,D</w:t>
+                            </w:r>
+                            <w:proofErr w:type="gramEnd"/>
+                          </w:p>
+                        </w:txbxContent>
+                      </wps:txbx>
+                      <wps:bodyPr rot="0" spcFirstLastPara="0" vertOverflow="overflow" horzOverflow="overflow" vert="horz" wrap="square" lIns="91440" tIns="45720" rIns="91440" bIns="45720" numCol="1" spcCol="0" rtlCol="0" fromWordArt="0" anchor="ctr" anchorCtr="0" forceAA="0" compatLnSpc="1">
+                        <a:prstTxWarp prst="textNoShape">
+                          <a:avLst/>
+                        </a:prstTxWarp>
+                        <a:noAutofit/>
+                      </wps:bodyPr>
+                    </wps:wsp>
+                  </a:graphicData>
+                </a:graphic>
+                <wp14:sizeRelH relativeFrom="margin">
+                  <wp14:pctWidth>0</wp14:pctWidth>
+                </wp14:sizeRelH>
+                <wp14:sizeRelV relativeFrom="margin">
+                  <wp14:pctHeight>0</wp14:pctHeight>
+                </wp14:sizeRelV>
+              </wp:anchor>
+            </w:drawing>
+          </mc:Choice>
+          <mc:Fallback>
+            <w:pict>
+              <v:oval id="Oval 3" o:spid="_x0000_s1026" style="position:absolute;margin-left:99pt;margin-top:1.75pt;width:63pt;height:36pt;z-index:251662336;visibility:visible;mso-wrap-style:square;mso-width-percent:0;mso-height-percent:0;mso-wrap-distance-left:9pt;mso-wrap-distance-top:0;mso-wrap-distance-right:9pt;mso-wrap-distance-bottom:0;mso-position-horizontal:absolute;mso-position-horizontal-relative:text;mso-position-vertical:absolute;mso-position-vertical-relative:text;mso-width-percent:0;mso-height-percent:0;mso-width-relative:margin;mso-height-relative:margin;v-text-anchor:middle" o:gfxdata="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" fillcolor="white [3201]" strokecolor="black [3200]" strokeweight="2pt">
+                <v:textbox>
+                  <w:txbxContent>
+                    <w:p>
+                      <w:pPr>
+                        <w:jc w:val="center"/>
+                      </w:pPr>
+                      <w:r>
+                        <w:t>B</w:t>
+                      </w:r>
+                      <w:proofErr w:type="gramStart"/>
+                      <w:r>
+                        <w:t>,C,D</w:t>
+                      </w:r>
+                      <w:proofErr w:type="gramEnd"/>
+                    </w:p>
+                  </w:txbxContent>
+                </v:textbox>
+                <w10:wrap type="through"/>
+              </v:oval>
+            </w:pict>
+          </mc:Fallback>
+        </mc:AlternateContent>
+      </w:r>
+      <w:r>
+        <w:rPr>
+          <w:rFonts w:asciiTheme="majorHAnsi" w:hAnsiTheme="majorHAnsi" w:cs="Times New Roman"/>
+          <w:noProof/>
+        </w:rPr>
+        <mc:AlternateContent>
+          <mc:Choice Requires="wps">
+            <w:drawing>
+              <wp:anchor distT="0" distB="0" distL="114300" distR="114300" simplePos="0" relativeHeight="251668480" behindDoc="0" locked="0" layoutInCell="1" allowOverlap="1" wp14:anchorId="42F3D6BD" wp14:editId="2B0A563B">
+                <wp:simplePos x="0" y="0"/>
+                <wp:positionH relativeFrom="column">
+                  <wp:posOffset>4686300</wp:posOffset>
+                </wp:positionH>
+                <wp:positionV relativeFrom="paragraph">
+                  <wp:posOffset>22225</wp:posOffset>
+                </wp:positionV>
+                <wp:extent cx="800100" cy="457200"/>
+                <wp:effectExtent l="0" t="0" r="38100" b="25400"/>
+                <wp:wrapThrough wrapText="bothSides">
+                  <wp:wrapPolygon edited="0">
+                    <wp:start x="4800" y="0"/>
+                    <wp:lineTo x="0" y="3600"/>
+                    <wp:lineTo x="0" y="15600"/>
+                    <wp:lineTo x="1371" y="19200"/>
+                    <wp:lineTo x="4800" y="21600"/>
+                    <wp:lineTo x="17143" y="21600"/>
+                    <wp:lineTo x="20571" y="19200"/>
+                    <wp:lineTo x="21943" y="15600"/>
+                    <wp:lineTo x="21943" y="3600"/>
+                    <wp:lineTo x="17143" y="0"/>
+                    <wp:lineTo x="4800" y="0"/>
+                  </wp:wrapPolygon>
+                </wp:wrapThrough>
+                <wp:docPr id="6" name="Oval 6"/>
+                <wp:cNvGraphicFramePr/>
+                <a:graphic xmlns:a="http://schemas.openxmlformats.org/drawingml/2006/main">
+                  <a:graphicData uri="http://schemas.microsoft.com/office/word/2010/wordprocessingShape">
+                    <wps:wsp>
+                      <wps:cNvSpPr/>
+                      <wps:spPr>
+                        <a:xfrm>
+                          <a:off x="0" y="0"/>
+                          <a:ext cx="800100" cy="457200"/>
+                        </a:xfrm>
+                        <a:prstGeom prst="ellipse">
+                          <a:avLst/>
+                        </a:prstGeom>
+                      </wps:spPr>
+                      <wps:style>
+                        <a:lnRef idx="2">
+                          <a:schemeClr val="dk1"/>
+                        </a:lnRef>
+                        <a:fillRef idx="1">
+                          <a:schemeClr val="lt1"/>
+                        </a:fillRef>
+                        <a:effectRef idx="0">
+                          <a:schemeClr val="dk1"/>
+                        </a:effectRef>
+                        <a:fontRef idx="minor">
+                          <a:schemeClr val="dk1"/>
+                        </a:fontRef>
+                      </wps:style>
+                      <wps:txbx>
+                        <w:txbxContent>
+                          <w:p>
+                            <w:pPr>
+                              <w:jc w:val="center"/>
+                            </w:pPr>
+                            <w:r>
+                              <w:t>D</w:t>
+                            </w:r>
+                            <w:proofErr w:type="gramStart"/>
+                            <w:r>
+                              <w:t>,C</w:t>
+                            </w:r>
+                            <w:proofErr w:type="gramEnd"/>
+                          </w:p>
+                        </w:txbxContent>
+                      </wps:txbx>
+                      <wps:bodyPr rot="0" spcFirstLastPara="0" vertOverflow="overflow" horzOverflow="overflow" vert="horz" wrap="square" lIns="91440" tIns="45720" rIns="91440" bIns="45720" numCol="1" spcCol="0" rtlCol="0" fromWordArt="0" anchor="ctr" anchorCtr="0" forceAA="0" compatLnSpc="1">
+                        <a:prstTxWarp prst="textNoShape">
+                          <a:avLst/>
+                        </a:prstTxWarp>
+                        <a:noAutofit/>
+                      </wps:bodyPr>
+                    </wps:wsp>
+                  </a:graphicData>
+                </a:graphic>
+                <wp14:sizeRelH relativeFrom="margin">
+                  <wp14:pctWidth>0</wp14:pctWidth>
+                </wp14:sizeRelH>
+                <wp14:sizeRelV relativeFrom="margin">
+                  <wp14:pctHeight>0</wp14:pctHeight>
+                </wp14:sizeRelV>
+              </wp:anchor>
+            </w:drawing>
+          </mc:Choice>
+          <mc:Fallback>
+            <w:pict>
+              <v:oval id="Oval 6" o:spid="_x0000_s1027" style="position:absolute;margin-left:369pt;margin-top:1.75pt;width:63pt;height:36pt;z-index:251668480;visibility:visible;mso-wrap-style:square;mso-width-percent:0;mso-height-percent:0;mso-wrap-distance-left:9pt;mso-wrap-distance-top:0;mso-wrap-distance-right:9pt;mso-wrap-distance-bottom:0;mso-position-horizontal:absolute;mso-position-horizontal-relative:text;mso-position-vertical:absolute;mso-position-vertical-relative:text;mso-width-percent:0;mso-height-percent:0;mso-width-relative:margin;mso-height-relative:margin;v-text-anchor:middle" o:gfxdata="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" fillcolor="white [3201]" strokecolor="black [3200]" strokeweight="2pt">
+                <v:textbox>
+                  <w:txbxContent>
+                    <w:p>
+                      <w:pPr>
+                        <w:jc w:val="center"/>
+                      </w:pPr>
+                      <w:r>
+                        <w:t>D</w:t>
+                      </w:r>
+                      <w:proofErr w:type="gramStart"/>
+                      <w:r>
+                        <w:t>,C</w:t>
+                      </w:r>
+                      <w:proofErr w:type="gramEnd"/>
+                    </w:p>
+                  </w:txbxContent>
+                </v:textbox>
+                <w10:wrap type="through"/>
+              </v:oval>
+            </w:pict>
+          </mc:Fallback>
+        </mc:AlternateContent>
+      </w:r>
+      <w:r>
+        <w:rPr>
+          <w:rFonts w:asciiTheme="majorHAnsi" w:hAnsiTheme="majorHAnsi" w:cs="Times New Roman"/>
+          <w:noProof/>
+        </w:rPr>
+        <mc:AlternateContent>
+          <mc:Choice Requires="wps">
+            <w:drawing>
+              <wp:anchor distT="0" distB="0" distL="114300" distR="114300" simplePos="0" relativeHeight="251660288" behindDoc="0" locked="0" layoutInCell="1" allowOverlap="1" wp14:anchorId="6740AA9B" wp14:editId="42F1D863">
+                <wp:simplePos x="0" y="0"/>
+                <wp:positionH relativeFrom="column">
+                  <wp:posOffset>114300</wp:posOffset>
+                </wp:positionH>
+                <wp:positionV relativeFrom="paragraph">
+                  <wp:posOffset>22225</wp:posOffset>
+                </wp:positionV>
+                <wp:extent cx="800100" cy="457200"/>
+                <wp:effectExtent l="0" t="0" r="38100" b="25400"/>
+                <wp:wrapThrough wrapText="bothSides">
+                  <wp:wrapPolygon edited="0">
+                    <wp:start x="4800" y="0"/>
+                    <wp:lineTo x="0" y="3600"/>
+                    <wp:lineTo x="0" y="15600"/>
+                    <wp:lineTo x="1371" y="19200"/>
+                    <wp:lineTo x="4800" y="21600"/>
+                    <wp:lineTo x="17143" y="21600"/>
+                    <wp:lineTo x="20571" y="19200"/>
+                    <wp:lineTo x="21943" y="15600"/>
+                    <wp:lineTo x="21943" y="3600"/>
+                    <wp:lineTo x="17143" y="0"/>
+                    <wp:lineTo x="4800" y="0"/>
+                  </wp:wrapPolygon>
+                </wp:wrapThrough>
+                <wp:docPr id="2" name="Oval 2"/>
+                <wp:cNvGraphicFramePr/>
+                <a:graphic xmlns:a="http://schemas.openxmlformats.org/drawingml/2006/main">
+                  <a:graphicData uri="http://schemas.microsoft.com/office/word/2010/wordprocessingShape">
+                    <wps:wsp>
+                      <wps:cNvSpPr/>
+                      <wps:spPr>
+                        <a:xfrm>
+                          <a:off x="0" y="0"/>
+                          <a:ext cx="800100" cy="457200"/>
+                        </a:xfrm>
+                        <a:prstGeom prst="ellipse">
+                          <a:avLst/>
+                        </a:prstGeom>
+                      </wps:spPr>
+                      <wps:style>
+                        <a:lnRef idx="2">
+                          <a:schemeClr val="dk1"/>
+                        </a:lnRef>
+                        <a:fillRef idx="1">
+                          <a:schemeClr val="lt1"/>
+                        </a:fillRef>
+                        <a:effectRef idx="0">
+                          <a:schemeClr val="dk1"/>
+                        </a:effectRef>
+                        <a:fontRef idx="minor">
+                          <a:schemeClr val="dk1"/>
+                        </a:fontRef>
+                      </wps:style>
+                      <wps:txbx>
+                        <w:txbxContent>
+                          <w:p>
+                            <w:pPr>
+                              <w:jc w:val="center"/>
+                            </w:pPr>
+                            <w:r>
+                              <w:t>A</w:t>
+                            </w:r>
+                            <w:proofErr w:type="gramStart"/>
+                            <w:r>
+                              <w:t>,B</w:t>
+                            </w:r>
+                            <w:proofErr w:type="gramEnd"/>
+                          </w:p>
+                        </w:txbxContent>
+                      </wps:txbx>
+                      <wps:bodyPr rot="0" spcFirstLastPara="0" vertOverflow="overflow" horzOverflow="overflow" vert="horz" wrap="square" lIns="91440" tIns="45720" rIns="91440" bIns="45720" numCol="1" spcCol="0" rtlCol="0" fromWordArt="0" anchor="ctr" anchorCtr="0" forceAA="0" compatLnSpc="1">
+                        <a:prstTxWarp prst="textNoShape">
+                          <a:avLst/>
+                        </a:prstTxWarp>
+                        <a:noAutofit/>
+                      </wps:bodyPr>
+                    </wps:wsp>
+                  </a:graphicData>
+                </a:graphic>
+                <wp14:sizeRelH relativeFrom="margin">
+                  <wp14:pctWidth>0</wp14:pctWidth>
+                </wp14:sizeRelH>
+                <wp14:sizeRelV relativeFrom="margin">
+                  <wp14:pctHeight>0</wp14:pctHeight>
+                </wp14:sizeRelV>
+              </wp:anchor>
+            </w:drawing>
+          </mc:Choice>
+          <mc:Fallback>
+            <w:pict>
+              <v:oval id="Oval 2" o:spid="_x0000_s1028" style="position:absolute;margin-left:9pt;margin-top:1.75pt;width:63pt;height:36pt;z-index:251660288;visibility:visible;mso-wrap-style:square;mso-width-percent:0;mso-height-percent:0;mso-wrap-distance-left:9pt;mso-wrap-distance-top:0;mso-wrap-distance-right:9pt;mso-wrap-distance-bottom:0;mso-position-horizontal:absolute;mso-position-horizontal-relative:text;mso-position-vertical:absolute;mso-position-vertical-relative:text;mso-width-percent:0;mso-height-percent:0;mso-width-relative:margin;mso-height-relative:margin;v-text-anchor:middle" o:gfxdata="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" fillcolor="white [3201]" strokecolor="black [3200]" strokeweight="2pt">
+                <v:textbox>
+                  <w:txbxContent>
+                    <w:p>
+                      <w:pPr>
+                        <w:jc w:val="center"/>
+                      </w:pPr>
+                      <w:r>
+                        <w:t>A</w:t>
+                      </w:r>
+                      <w:proofErr w:type="gramStart"/>
+                      <w:r>
+                        <w:t>,B</w:t>
+                      </w:r>
+                      <w:proofErr w:type="gramEnd"/>
+                    </w:p>
+                  </w:txbxContent>
+                </v:textbox>
+                <w10:wrap type="through"/>
+              </v:oval>
+            </w:pict>
+          </mc:Fallback>
+        </mc:AlternateContent>
+      </w:r>
+      <w:r>
+        <w:rPr>
+          <w:rFonts w:asciiTheme="majorHAnsi" w:hAnsiTheme="majorHAnsi" w:cs="Times New Roman"/>
+          <w:noProof/>
+        </w:rPr>
+        <mc:AlternateContent>
+          <mc:Choice Requires="wps">
+            <w:drawing>
+              <wp:anchor distT="0" distB="0" distL="114300" distR="114300" simplePos="0" relativeHeight="251666432" behindDoc="0" locked="0" layoutInCell="1" allowOverlap="1" wp14:anchorId="605D11AE" wp14:editId="640D6C24">
+                <wp:simplePos x="0" y="0"/>
+                <wp:positionH relativeFrom="column">
+                  <wp:posOffset>3429000</wp:posOffset>
+                </wp:positionH>
+                <wp:positionV relativeFrom="paragraph">
+                  <wp:posOffset>22225</wp:posOffset>
+                </wp:positionV>
+                <wp:extent cx="800100" cy="457200"/>
+                <wp:effectExtent l="0" t="0" r="38100" b="25400"/>
+                <wp:wrapThrough wrapText="bothSides">
+                  <wp:wrapPolygon edited="0">
+                    <wp:start x="4800" y="0"/>
+                    <wp:lineTo x="0" y="3600"/>
+                    <wp:lineTo x="0" y="15600"/>
+                    <wp:lineTo x="1371" y="19200"/>
+                    <wp:lineTo x="4800" y="21600"/>
+                    <wp:lineTo x="17143" y="21600"/>
+                    <wp:lineTo x="20571" y="19200"/>
+                    <wp:lineTo x="21943" y="15600"/>
+                    <wp:lineTo x="21943" y="3600"/>
+                    <wp:lineTo x="17143" y="0"/>
+                    <wp:lineTo x="4800" y="0"/>
+                  </wp:wrapPolygon>
+                </wp:wrapThrough>
+                <wp:docPr id="5" name="Oval 5"/>
+                <wp:cNvGraphicFramePr/>
+                <a:graphic xmlns:a="http://schemas.openxmlformats.org/drawingml/2006/main">
+                  <a:graphicData uri="http://schemas.microsoft.com/office/word/2010/wordprocessingShape">
+                    <wps:wsp>
+                      <wps:cNvSpPr/>
+                      <wps:spPr>
+                        <a:xfrm>
+                          <a:off x="0" y="0"/>
+                          <a:ext cx="800100" cy="457200"/>
+                        </a:xfrm>
+                        <a:prstGeom prst="ellipse">
+                          <a:avLst/>
+                        </a:prstGeom>
+                      </wps:spPr>
+                      <wps:style>
+                        <a:lnRef idx="2">
+                          <a:schemeClr val="dk1"/>
+                        </a:lnRef>
+                        <a:fillRef idx="1">
+                          <a:schemeClr val="lt1"/>
+                        </a:fillRef>
+                        <a:effectRef idx="0">
+                          <a:schemeClr val="dk1"/>
+                        </a:effectRef>
+                        <a:fontRef idx="minor">
+                          <a:schemeClr val="dk1"/>
+                        </a:fontRef>
+                      </wps:style>
+                      <wps:txbx>
+                        <w:txbxContent>
+                          <w:p>
+                            <w:pPr>
+                              <w:jc w:val="center"/>
+                            </w:pPr>
+                            <w:r>
+                              <w:t>A</w:t>
+                            </w:r>
+                            <w:proofErr w:type="gramStart"/>
+                            <w:r>
+                              <w:t>,B,D</w:t>
+                            </w:r>
+                            <w:proofErr w:type="gramEnd"/>
+                          </w:p>
+                        </w:txbxContent>
+                      </wps:txbx>
+                      <wps:bodyPr rot="0" spcFirstLastPara="0" vertOverflow="overflow" horzOverflow="overflow" vert="horz" wrap="square" lIns="91440" tIns="45720" rIns="91440" bIns="45720" numCol="1" spcCol="0" rtlCol="0" fromWordArt="0" anchor="ctr" anchorCtr="0" forceAA="0" compatLnSpc="1">
+                        <a:prstTxWarp prst="textNoShape">
+                          <a:avLst/>
+                        </a:prstTxWarp>
+                        <a:noAutofit/>
+                      </wps:bodyPr>
+                    </wps:wsp>
+                  </a:graphicData>
+                </a:graphic>
+                <wp14:sizeRelH relativeFrom="margin">
+                  <wp14:pctWidth>0</wp14:pctWidth>
+                </wp14:sizeRelH>
+                <wp14:sizeRelV relativeFrom="margin">
+                  <wp14:pctHeight>0</wp14:pctHeight>
+                </wp14:sizeRelV>
+              </wp:anchor>
+            </w:drawing>
+          </mc:Choice>
+          <mc:Fallback>
+            <w:pict>
+              <v:oval id="Oval 5" o:spid="_x0000_s1029" style="position:absolute;margin-left:270pt;margin-top:1.75pt;width:63pt;height:36pt;z-index:251666432;visibility:visible;mso-wrap-style:square;mso-width-percent:0;mso-height-percent:0;mso-wrap-distance-left:9pt;mso-wrap-distance-top:0;mso-wrap-distance-right:9pt;mso-wrap-distance-bottom:0;mso-position-horizontal:absolute;mso-position-horizontal-relative:text;mso-position-vertical:absolute;mso-position-vertical-relative:text;mso-width-percent:0;mso-height-percent:0;mso-width-relative:margin;mso-height-relative:margin;v-text-anchor:middle" o:gfxdata="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" fillcolor="white [3201]" strokecolor="black [3200]" strokeweight="2pt">
+                <v:textbox>
+                  <w:txbxContent>
+                    <w:p>
+                      <w:pPr>
+                        <w:jc w:val="center"/>
+                      </w:pPr>
+                      <w:r>
+                        <w:t>A</w:t>
+                      </w:r>
+                      <w:proofErr w:type="gramStart"/>
+                      <w:r>
+                        <w:t>,B,D</w:t>
+                      </w:r>
+                      <w:proofErr w:type="gramEnd"/>
+                    </w:p>
+                  </w:txbxContent>
+                </v:textbox>
+                <w10:wrap type="through"/>
+              </v:oval>
+            </w:pict>
+          </mc:Fallback>
+        </mc:AlternateContent>
+      </w:r>
+      <w:r>
+        <w:rPr>
+          <w:rFonts w:asciiTheme="majorHAnsi" w:hAnsiTheme="majorHAnsi" w:cs="Times New Roman"/>
+          <w:noProof/>
+        </w:rPr>
+        <mc:AlternateContent>
+          <mc:Choice Requires="wps">
+            <w:drawing>
+              <wp:anchor distT="0" distB="0" distL="114300" distR="114300" simplePos="0" relativeHeight="251664384" behindDoc="0" locked="0" layoutInCell="1" allowOverlap="1" wp14:anchorId="0E68FBA8" wp14:editId="2DEF93FF">
+                <wp:simplePos x="0" y="0"/>
+                <wp:positionH relativeFrom="column">
+                  <wp:posOffset>2286000</wp:posOffset>
+                </wp:positionH>
+                <wp:positionV relativeFrom="paragraph">
+                  <wp:posOffset>22225</wp:posOffset>
+                </wp:positionV>
+                <wp:extent cx="800100" cy="457200"/>
+                <wp:effectExtent l="0" t="0" r="38100" b="25400"/>
+                <wp:wrapThrough wrapText="bothSides">
+                  <wp:wrapPolygon edited="0">
+                    <wp:start x="4800" y="0"/>
+                    <wp:lineTo x="0" y="3600"/>
+                    <wp:lineTo x="0" y="15600"/>
+                    <wp:lineTo x="1371" y="19200"/>
+                    <wp:lineTo x="4800" y="21600"/>
+                    <wp:lineTo x="17143" y="21600"/>
+                    <wp:lineTo x="20571" y="19200"/>
+                    <wp:lineTo x="21943" y="15600"/>
+                    <wp:lineTo x="21943" y="3600"/>
+                    <wp:lineTo x="17143" y="0"/>
+                    <wp:lineTo x="4800" y="0"/>
+                  </wp:wrapPolygon>
+                </wp:wrapThrough>
+                <wp:docPr id="4" name="Oval 4"/>
+                <wp:cNvGraphicFramePr/>
+                <a:graphic xmlns:a="http://schemas.openxmlformats.org/drawingml/2006/main">
+                  <a:graphicData uri="http://schemas.microsoft.com/office/word/2010/wordprocessingShape">
+                    <wps:wsp>
+                      <wps:cNvSpPr/>
+                      <wps:spPr>
+                        <a:xfrm>
+                          <a:off x="0" y="0"/>
+                          <a:ext cx="800100" cy="457200"/>
+                        </a:xfrm>
+                        <a:prstGeom prst="ellipse">
+                          <a:avLst/>
+                        </a:prstGeom>
+                      </wps:spPr>
+                      <wps:style>
+                        <a:lnRef idx="2">
+                          <a:schemeClr val="dk1"/>
+                        </a:lnRef>
+                        <a:fillRef idx="1">
+                          <a:schemeClr val="lt1"/>
+                        </a:fillRef>
+                        <a:effectRef idx="0">
+                          <a:schemeClr val="dk1"/>
+                        </a:effectRef>
+                        <a:fontRef idx="minor">
+                          <a:schemeClr val="dk1"/>
+                        </a:fontRef>
+                      </wps:style>
+                      <wps:txbx>
+                        <w:txbxContent>
+                          <w:p>
+                            <w:pPr>
+                              <w:jc w:val="center"/>
+                            </w:pPr>
+                            <w:r>
+                              <w:t>B</w:t>
+                            </w:r>
+                            <w:proofErr w:type="gramStart"/>
+                            <w:r>
+                              <w:t>,D</w:t>
+                            </w:r>
+                            <w:proofErr w:type="gramEnd"/>
+                          </w:p>
+                        </w:txbxContent>
+                      </wps:txbx>
+                      <wps:bodyPr rot="0" spcFirstLastPara="0" vertOverflow="overflow" horzOverflow="overflow" vert="horz" wrap="square" lIns="91440" tIns="45720" rIns="91440" bIns="45720" numCol="1" spcCol="0" rtlCol="0" fromWordArt="0" anchor="ctr" anchorCtr="0" forceAA="0" compatLnSpc="1">
+                        <a:prstTxWarp prst="textNoShape">
+                          <a:avLst/>
+                        </a:prstTxWarp>
+                        <a:noAutofit/>
+                      </wps:bodyPr>
+                    </wps:wsp>
+                  </a:graphicData>
+                </a:graphic>
+                <wp14:sizeRelH relativeFrom="margin">
+                  <wp14:pctWidth>0</wp14:pctWidth>
+                </wp14:sizeRelH>
+                <wp14:sizeRelV relativeFrom="margin">
+                  <wp14:pctHeight>0</wp14:pctHeight>
+                </wp14:sizeRelV>
+              </wp:anchor>
+            </w:drawing>
+          </mc:Choice>
+          <mc:Fallback>
+            <w:pict>
+              <v:oval id="Oval 4" o:spid="_x0000_s1030" style="position:absolute;margin-left:180pt;margin-top:1.75pt;width:63pt;height:36pt;z-index:251664384;visibility:visible;mso-wrap-style:square;mso-width-percent:0;mso-height-percent:0;mso-wrap-distance-left:9pt;mso-wrap-distance-top:0;mso-wrap-distance-right:9pt;mso-wrap-distance-bottom:0;mso-position-horizontal:absolute;mso-position-horizontal-relative:text;mso-position-vertical:absolute;mso-position-vertical-relative:text;mso-width-percent:0;mso-height-percent:0;mso-width-relative:margin;mso-height-relative:margin;v-text-anchor:middle" o:gfxdata="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" fillcolor="white [3201]" strokecolor="black [3200]" strokeweight="2pt">
+                <v:textbox>
+                  <w:txbxContent>
+                    <w:p>
+                      <w:pPr>
+                        <w:jc w:val="center"/>
+                      </w:pPr>
+                      <w:r>
+                        <w:t>B</w:t>
+                      </w:r>
+                      <w:proofErr w:type="gramStart"/>
+                      <w:r>
+                        <w:t>,D</w:t>
+                      </w:r>
+                      <w:proofErr w:type="gramEnd"/>
+                    </w:p>
+                  </w:txbxContent>
+                </v:textbox>
+                <w10:wrap type="through"/>
+              </v:oval>
+            </w:pict>
+          </mc:Fallback>
+        </mc:AlternateContent>
+      </w:r>
+    </w:p>
+    <w:p>
+      <w:pPr>
+        <w:widowControl w:val="0"/>
+        <w:autoSpaceDE w:val="0"/>
+        <w:autoSpaceDN w:val="0"/>
+        <w:adjustRightInd w:val="0"/>
+        <w:rPr>
+          <w:rFonts w:asciiTheme="majorHAnsi" w:hAnsiTheme="majorHAnsi" w:cs="Times New Roman"/>
+        </w:rPr>
+      </w:pPr>
+      <w:r>
+        <w:rPr>
+          <w:rFonts w:asciiTheme="majorHAnsi" w:hAnsiTheme="majorHAnsi" w:cs="Times New Roman"/>
+        </w:rPr>
+        <w:tab/>
+      </w:r>
+    </w:p>
+    <w:p>
+      <w:pPr>
+        <w:widowControl w:val="0"/>
+        <w:autoSpaceDE w:val="0"/>
+        <w:autoSpaceDN w:val="0"/>
+        <w:adjustRightInd w:val="0"/>
+        <w:rPr>
+          <w:rFonts w:asciiTheme="majorHAnsi" w:hAnsiTheme="majorHAnsi" w:cs="Times New Roman"/>
+        </w:rPr>
+      </w:pPr>
+    </w:p>
+    <w:p>
+      <w:pPr>
+        <w:widowControl w:val="0"/>
+        <w:autoSpaceDE w:val="0"/>
+        <w:autoSpaceDN w:val="0"/>
+        <w:adjustRightInd w:val="0"/>
+        <w:rPr>
+          <w:rFonts w:asciiTheme="majorHAnsi" w:hAnsiTheme="majorHAnsi" w:cs="Times New Roman"/>
+        </w:rPr>
+      </w:pPr>
+      <w:r>
+        <w:rPr>
+          <w:rFonts w:asciiTheme="majorHAnsi" w:hAnsiTheme="majorHAnsi" w:cs="Times New Roman"/>
+          <w:noProof/>
+        </w:rPr>
+        <mc:AlternateContent>
+          <mc:Choice Requires="wps">
+            <w:drawing>
+              <wp:anchor distT="0" distB="0" distL="114300" distR="114300" simplePos="0" relativeHeight="251659264" behindDoc="0" locked="0" layoutInCell="1" allowOverlap="1" wp14:anchorId="529B844F" wp14:editId="456E6D27">
+                <wp:simplePos x="0" y="0"/>
+                <wp:positionH relativeFrom="column">
+                  <wp:posOffset>114300</wp:posOffset>
+                </wp:positionH>
+                <wp:positionV relativeFrom="paragraph">
+                  <wp:posOffset>64770</wp:posOffset>
+                </wp:positionV>
+                <wp:extent cx="5372100" cy="0"/>
+                <wp:effectExtent l="0" t="0" r="12700" b="25400"/>
+                <wp:wrapNone/>
+                <wp:docPr id="1" name="Straight Connector 1"/>
+                <wp:cNvGraphicFramePr/>
+                <a:graphic xmlns:a="http://schemas.openxmlformats.org/drawingml/2006/main">
+                  <a:graphicData uri="http://schemas.microsoft.com/office/word/2010/wordprocessingShape">
+                    <wps:wsp>
+                      <wps:cNvCnPr/>
+                      <wps:spPr>
+                        <a:xfrm>
+                          <a:off x="0" y="0"/>
+                          <a:ext cx="5372100" cy="0"/>
+                        </a:xfrm>
+                        <a:prstGeom prst="line">
+                          <a:avLst/>
+                        </a:prstGeom>
+                      </wps:spPr>
+                      <wps:style>
+                        <a:lnRef idx="1">
+                          <a:schemeClr val="dk1"/>
+                        </a:lnRef>
+                        <a:fillRef idx="0">
+                          <a:schemeClr val="dk1"/>
+                        </a:fillRef>
+                        <a:effectRef idx="0">
+                          <a:schemeClr val="dk1"/>
+                        </a:effectRef>
+                        <a:fontRef idx="minor">
+                          <a:schemeClr val="tx1"/>
+                        </a:fontRef>
+                      </wps:style>
+                      <wps:bodyPr/>
+                    </wps:wsp>
+                  </a:graphicData>
+                </a:graphic>
+                <wp14:sizeRelV relativeFrom="margin">
+                  <wp14:pctHeight>0</wp14:pctHeight>
+                </wp14:sizeRelV>
+              </wp:anchor>
+            </w:drawing>
+          </mc:Choice>
+          <mc:Fallback>
+            <w:pict>
+              <v:line id="Straight Connector 1" o:spid="_x0000_s1026" style="position:absolute;z-index:251659264;visibility:visible;mso-wrap-style:square;mso-height-percent:0;mso-wrap-distance-left:9pt;mso-wrap-distance-top:0;mso-wrap-distance-right:9pt;mso-wrap-distance-bottom:0;mso-position-horizontal:absolute;mso-position-horizontal-relative:text;mso-position-vertical:absolute;mso-position-vertical-relative:text;mso-height-percent:0;mso-height-relative:margin" from="9pt,5.1pt" to="6in,5.1pt" o:gfxdata="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" strokecolor="black [3040]"/>
+            </w:pict>
+          </mc:Fallback>
+        </mc:AlternateContent>
+      </w:r>
+    </w:p>
+    <w:p>
+      <w:pPr>
+        <w:widowControl w:val="0"/>
+        <w:autoSpaceDE w:val="0"/>
+        <w:autoSpaceDN w:val="0"/>
+        <w:adjustRightInd w:val="0"/>
+        <w:rPr>
+          <w:rFonts w:asciiTheme="majorHAnsi" w:hAnsiTheme="majorHAnsi" w:cs="Times New Roman"/>
+        </w:rPr>
+      </w:pPr>
+      <w:r>
+        <w:rPr>
+          <w:rFonts w:asciiTheme="majorHAnsi" w:hAnsiTheme="majorHAnsi" w:cs="Times New Roman"/>
+        </w:rPr>
+        <w:tab/>
+        <w:t>V1</w:t>
+      </w:r>
+      <w:r>
+        <w:rPr>
+          <w:rFonts w:asciiTheme="majorHAnsi" w:hAnsiTheme="majorHAnsi" w:cs="Times New Roman"/>
+        </w:rPr>
+        <w:tab/>
+      </w:r>
+      <w:r>
+        <w:rPr>
+          <w:rFonts w:asciiTheme="majorHAnsi" w:hAnsiTheme="majorHAnsi" w:cs="Times New Roman"/>
+        </w:rPr>
+        <w:tab/>
+        <w:t xml:space="preserve">     V2</w:t>
+      </w:r>
+      <w:r>
+        <w:rPr>
+          <w:rFonts w:asciiTheme="majorHAnsi" w:hAnsiTheme="majorHAnsi" w:cs="Times New Roman"/>
+        </w:rPr>
+        <w:tab/>
+      </w:r>
+      <w:r>
+        <w:rPr>
+          <w:rFonts w:asciiTheme="majorHAnsi" w:hAnsiTheme="majorHAnsi" w:cs="Times New Roman"/>
+        </w:rPr>
+        <w:tab/>
+      </w:r>
+      <w:r>
+        <w:rPr>
+          <w:rFonts w:asciiTheme="majorHAnsi" w:hAnsiTheme="majorHAnsi" w:cs="Times New Roman"/>
+        </w:rPr>
+        <w:tab/>
+        <w:t>V3</w:t>
+      </w:r>
+      <w:r>
+        <w:rPr>
+          <w:rFonts w:asciiTheme="majorHAnsi" w:hAnsiTheme="majorHAnsi" w:cs="Times New Roman"/>
+        </w:rPr>
+        <w:tab/>
+      </w:r>
+      <w:r>
+        <w:rPr>
+          <w:rFonts w:asciiTheme="majorHAnsi" w:hAnsiTheme="majorHAnsi" w:cs="Times New Roman"/>
+        </w:rPr>
+        <w:tab/>
+        <w:t xml:space="preserve">        V4</w:t>
+      </w:r>
+      <w:r>
+        <w:rPr>
+          <w:rFonts w:asciiTheme="majorHAnsi" w:hAnsiTheme="majorHAnsi" w:cs="Times New Roman"/>
+        </w:rPr>
+        <w:tab/>
+      </w:r>
+      <w:r>
+        <w:rPr>
+          <w:rFonts w:asciiTheme="majorHAnsi" w:hAnsiTheme="majorHAnsi" w:cs="Times New Roman"/>
+        </w:rPr>
+        <w:tab/>
+      </w:r>
+      <w:r>
+        <w:rPr>
+          <w:rFonts w:asciiTheme="majorHAnsi" w:hAnsiTheme="majorHAnsi" w:cs="Times New Roman"/>
+        </w:rPr>
+        <w:tab/>
+        <w:t xml:space="preserve">  V5</w:t>
+      </w:r>
+    </w:p>
+    <w:p>
+      <w:pPr>
+        <w:widowControl w:val="0"/>
+        <w:autoSpaceDE w:val="0"/>
+        <w:autoSpaceDN w:val="0"/>
+        <w:adjustRightInd w:val="0"/>
+        <w:rPr>
+          <w:rFonts w:asciiTheme="majorHAnsi" w:hAnsiTheme="majorHAnsi" w:cs="Times New Roman"/>
+        </w:rPr>
+      </w:pPr>
+    </w:p>
+    <w:p>
+      <w:pPr>
+        <w:widowControl w:val="0"/>
+        <w:autoSpaceDE w:val="0"/>
+        <w:autoSpaceDN w:val="0"/>
+        <w:adjustRightInd w:val="0"/>
+        <w:rPr>
+          <w:rFonts w:asciiTheme="majorHAnsi" w:hAnsiTheme="majorHAnsi" w:cs="Times New Roman"/>
+          <w:i/>
+          <w:sz w:val="20"/>
+          <w:szCs w:val="20"/>
+        </w:rPr>
+      </w:pPr>
+      <w:r>
+        <w:rPr>
+          <w:rFonts w:asciiTheme="majorHAnsi" w:hAnsiTheme="majorHAnsi" w:cs="Times New Roman"/>
+        </w:rPr>
+        <w:tab/>
+      </w:r>
+      <w:r>
+        <w:rPr>
+          <w:rFonts w:asciiTheme="majorHAnsi" w:hAnsiTheme="majorHAnsi" w:cs="Times New Roman"/>
+        </w:rPr>
+        <w:tab/>
+      </w:r>
+      <w:r>
+        <w:rPr>
+          <w:rFonts w:asciiTheme="majorHAnsi" w:hAnsiTheme="majorHAnsi" w:cs="Times New Roman"/>
+          <w:i/>
+          <w:sz w:val="20"/>
+          <w:szCs w:val="20"/>
+        </w:rPr>
+        <w:tab/>
+        <w:t>Code elements that got changed in each version</w:t>
+      </w:r>
+      <w:r>
+        <w:rPr>
+          <w:rFonts w:asciiTheme="majorHAnsi" w:hAnsiTheme="majorHAnsi" w:cs="Times New Roman"/>
+          <w:i/>
+          <w:sz w:val="20"/>
+          <w:szCs w:val="20"/>
+        </w:rPr>
+        <w:tab/>
+      </w:r>
+    </w:p>
+    <w:p>
+      <w:pPr>
+        <w:widowControl w:val="0"/>
+        <w:autoSpaceDE w:val="0"/>
+        <w:autoSpaceDN w:val="0"/>
+        <w:adjustRightInd w:val="0"/>
+        <w:rPr>
+          <w:rFonts w:asciiTheme="majorHAnsi" w:hAnsiTheme="majorHAnsi" w:cs="Times New Roman"/>
+        </w:rPr>
+      </w:pPr>
+    </w:p>
+    <w:p>
+      <w:pPr>
+        <w:widowControl w:val="0"/>
+        <w:autoSpaceDE w:val="0"/>
+        <w:autoSpaceDN w:val="0"/>
+        <w:adjustRightInd w:val="0"/>
+        <w:rPr>
+          <w:rFonts w:asciiTheme="majorHAnsi" w:hAnsiTheme="majorHAnsi" w:cs="Times New Roman"/>
+        </w:rPr>
+      </w:pPr>
+      <w:r>
+        <w:rPr>
+          <w:rFonts w:asciiTheme="majorHAnsi" w:hAnsiTheme="majorHAnsi" w:cs="Times New Roman"/>
+        </w:rPr>
+        <w:t>From the above diagram it can be easily figured it out that B</w:t>
+      </w:r>
+      <w:proofErr w:type="gramStart"/>
+      <w:r>
+        <w:rPr>
+          <w:rFonts w:asciiTheme="majorHAnsi" w:hAnsiTheme="majorHAnsi" w:cs="Times New Roman"/>
+        </w:rPr>
+        <w:t>,D</w:t>
+      </w:r>
+      <w:proofErr w:type="gramEnd"/>
+      <w:r>
+        <w:rPr>
+          <w:rFonts w:asciiTheme="majorHAnsi" w:hAnsiTheme="majorHAnsi" w:cs="Times New Roman"/>
+        </w:rPr>
+        <w:t xml:space="preserve"> are generally changing together. So, if a developer is trying to change D in current version then he has to pay much more attention on B too.</w:t>
+      </w:r>
+    </w:p>
+    <w:p>
+      <w:pPr>
+        <w:widowControl w:val="0"/>
+        <w:autoSpaceDE w:val="0"/>
+        <w:autoSpaceDN w:val="0"/>
+        <w:adjustRightInd w:val="0"/>
+        <w:rPr>
+          <w:rFonts w:asciiTheme="majorHAnsi" w:hAnsiTheme="majorHAnsi" w:cs="Times New Roman"/>
+        </w:rPr>
+      </w:pPr>
+      <w:r>
+        <w:rPr>
+          <w:rFonts w:asciiTheme="majorHAnsi" w:hAnsiTheme="majorHAnsi" w:cs="Times New Roman"/>
+        </w:rPr>
+        <w:t xml:space="preserve">For calculating the rules we have only considered single dimension rules. </w:t>
+      </w:r>
+      <w:proofErr w:type="gramStart"/>
+      <w:r>
+        <w:rPr>
+          <w:rFonts w:asciiTheme="majorHAnsi" w:hAnsiTheme="majorHAnsi" w:cs="Times New Roman"/>
+        </w:rPr>
+        <w:t>i</w:t>
+      </w:r>
+      <w:proofErr w:type="gramEnd"/>
+      <w:r>
+        <w:rPr>
+          <w:rFonts w:asciiTheme="majorHAnsi" w:hAnsiTheme="majorHAnsi" w:cs="Times New Roman"/>
+        </w:rPr>
+        <w:t xml:space="preserve">.e. one </w:t>
+      </w:r>
+      <w:r>
+        <w:rPr>
+          <w:rFonts w:asciiTheme="majorHAnsi" w:eastAsia="Times New Roman" w:hAnsiTheme="majorHAnsi" w:cs="Times New Roman"/>
+          <w:color w:val="000000"/>
+          <w:shd w:val="clear" w:color="auto" w:fill="FFFFFF"/>
+        </w:rPr>
+        <w:t>antecedent</w:t>
+      </w:r>
+      <w:r>
+        <w:rPr>
+          <w:rFonts w:asciiTheme="majorHAnsi" w:eastAsia="Times New Roman" w:hAnsiTheme="majorHAnsi" w:cs="Times New Roman"/>
+          <w:color w:val="000000"/>
+          <w:shd w:val="clear" w:color="auto" w:fill="FFFFFF"/>
+        </w:rPr>
+        <w:t xml:space="preserve"> and one </w:t>
+      </w:r>
+      <w:r>
+        <w:rPr>
+          <w:rFonts w:asciiTheme="majorHAnsi" w:eastAsia="Times New Roman" w:hAnsiTheme="majorHAnsi" w:cs="Times New Roman"/>
+          <w:color w:val="000000"/>
+          <w:shd w:val="clear" w:color="auto" w:fill="FFFFFF"/>
+        </w:rPr>
+        <w:t>consequent</w:t>
+      </w:r>
+      <w:r>
+        <w:rPr>
+          <w:rFonts w:asciiTheme="majorHAnsi" w:eastAsia="Times New Roman" w:hAnsiTheme="majorHAnsi" w:cs="Times New Roman"/>
+          <w:color w:val="000000"/>
+          <w:shd w:val="clear" w:color="auto" w:fill="FFFFFF"/>
+        </w:rPr>
+        <w:t>.</w:t>
+      </w:r>
+      <w:r>
+        <w:rPr>
+          <w:rFonts w:asciiTheme="majorHAnsi" w:eastAsia="Times New Roman" w:hAnsiTheme="majorHAnsi" w:cs="Times New Roman"/>
+          <w:color w:val="000000"/>
+          <w:shd w:val="clear" w:color="auto" w:fill="FFFFFF"/>
+        </w:rPr>
+        <w:t xml:space="preserve"> Our rules are weighted based on lift the more the value of lift is the more important that rule will be. A lift is the measure of co-relation between two entities. If the value of lift for the two entities is greater than 1 then those entities are positively co-related if the value is less than 1 then they are negatively correlated. </w:t>
+      </w:r>
+    </w:p>
+    <w:p>
+      <w:pPr>
+        <w:widowControl w:val="0"/>
+        <w:autoSpaceDE w:val="0"/>
+        <w:autoSpaceDN w:val="0"/>
+        <w:adjustRightInd w:val="0"/>
+        <w:rPr>
+          <w:rFonts w:asciiTheme="majorHAnsi" w:hAnsiTheme="majorHAnsi" w:cs="Times New Roman"/>
+        </w:rPr>
+      </w:pPr>
+    </w:p>
+    <w:p>
+      <w:pPr>
+        <w:widowControl w:val="0"/>
+        <w:autoSpaceDE w:val="0"/>
+        <w:autoSpaceDN w:val="0"/>
+        <w:adjustRightInd w:val="0"/>
+        <w:rPr>
+          <w:rFonts w:asciiTheme="majorHAnsi" w:hAnsiTheme="majorHAnsi" w:cs="Times New Roman"/>
+          <w:b/>
+          <w:u w:val="single"/>
+        </w:rPr>
+      </w:pPr>
+      <w:r>
+        <w:rPr>
+          <w:rFonts w:asciiTheme="majorHAnsi" w:hAnsiTheme="majorHAnsi" w:cs="Times New Roman"/>
+          <w:b/>
+          <w:u w:val="single"/>
+        </w:rPr>
+        <w:t>Evaluation</w:t>
+      </w:r>
+    </w:p>
+    <w:p>
+      <w:pPr>
+        <w:widowControl w:val="0"/>
+        <w:autoSpaceDE w:val="0"/>
+        <w:autoSpaceDN w:val="0"/>
+        <w:adjustRightInd w:val="0"/>
+        <w:rPr>
+          <w:rFonts w:asciiTheme="majorHAnsi" w:hAnsiTheme="majorHAnsi" w:cs="Times New Roman"/>
+          <w:b/>
+          <w:u w:val="single"/>
+        </w:rPr>
+      </w:pPr>
+    </w:p>
+    <w:p>
+      <w:pPr>
+        <w:widowControl w:val="0"/>
+        <w:autoSpaceDE w:val="0"/>
+        <w:autoSpaceDN w:val="0"/>
+        <w:adjustRightInd w:val="0"/>
+        <w:rPr>
+          <w:rFonts w:asciiTheme="majorHAnsi" w:hAnsiTheme="majorHAnsi" w:cs="Times New Roman"/>
+        </w:rPr>
+      </w:pPr>
+      <w:r>
+        <w:rPr>
+          <w:rFonts w:asciiTheme="majorHAnsi" w:hAnsiTheme="majorHAnsi" w:cs="Times New Roman"/>
+        </w:rPr>
+        <w:t xml:space="preserve">We evaluated our approach by precision and recall value. </w:t>
+      </w:r>
+      <w:r>
+        <w:rPr>
+          <w:rFonts w:asciiTheme="majorHAnsi" w:hAnsiTheme="majorHAnsi" w:cs="Times New Roman"/>
+        </w:rPr>
+        <w:t xml:space="preserve">We </w:t>
+      </w:r>
+      <w:r>
+        <w:rPr>
+          <w:rFonts w:asciiTheme="majorHAnsi" w:hAnsiTheme="majorHAnsi" w:cs="Times New Roman"/>
+        </w:rPr>
+        <w:t xml:space="preserve">followed the way what Thomas </w:t>
+      </w:r>
+      <w:proofErr w:type="spellStart"/>
+      <w:proofErr w:type="gramStart"/>
+      <w:r>
+        <w:rPr>
+          <w:rFonts w:asciiTheme="majorHAnsi" w:hAnsiTheme="majorHAnsi" w:cs="Times New Roman"/>
+        </w:rPr>
+        <w:t>zimmermann</w:t>
+      </w:r>
+      <w:proofErr w:type="spellEnd"/>
+      <w:proofErr w:type="gramEnd"/>
+      <w:r>
+        <w:rPr>
+          <w:rFonts w:asciiTheme="majorHAnsi" w:hAnsiTheme="majorHAnsi" w:cs="Times New Roman"/>
+        </w:rPr>
+        <w:t xml:space="preserve"> did for his calculation. </w:t>
+      </w:r>
+      <w:r>
+        <w:rPr>
+          <w:rFonts w:asciiTheme="majorHAnsi" w:hAnsiTheme="majorHAnsi" w:cs="Times New Roman"/>
+        </w:rPr>
+        <w:t xml:space="preserve">We took a transaction, which contains a query (Q) and an expected </w:t>
+      </w:r>
+      <w:r>
+        <w:rPr>
+          <w:rFonts w:asciiTheme="majorHAnsi" w:hAnsiTheme="majorHAnsi" w:cs="Times New Roman"/>
+        </w:rPr>
+        <w:t>outcome (</w:t>
+      </w:r>
+      <w:r>
+        <w:rPr>
+          <w:rFonts w:asciiTheme="majorHAnsi" w:hAnsiTheme="majorHAnsi" w:cs="Times New Roman"/>
+        </w:rPr>
+        <w:t>E). A query is a single entity of a transaction and the expected outcome for a query (Q) is the entities that got changed with that query.</w:t>
+      </w:r>
+    </w:p>
+    <w:p>
+      <w:pPr>
+        <w:widowControl w:val="0"/>
+        <w:autoSpaceDE w:val="0"/>
+        <w:autoSpaceDN w:val="0"/>
+        <w:adjustRightInd w:val="0"/>
+        <w:rPr>
+          <w:rFonts w:asciiTheme="majorHAnsi" w:eastAsia="Times New Roman" w:hAnsiTheme="majorHAnsi" w:cs="Times New Roman"/>
+          <w:color w:val="000000"/>
+          <w:shd w:val="clear" w:color="auto" w:fill="FFFFFF"/>
+        </w:rPr>
+      </w:pPr>
+      <w:r>
+        <w:rPr>
+          <w:rFonts w:asciiTheme="majorHAnsi" w:hAnsiTheme="majorHAnsi" w:cs="Times New Roman"/>
+        </w:rPr>
+        <w:t xml:space="preserve">Once we have the query, we move to the association rules generated from </w:t>
+      </w:r>
+      <w:proofErr w:type="spellStart"/>
+      <w:r>
+        <w:rPr>
+          <w:rFonts w:asciiTheme="majorHAnsi" w:hAnsiTheme="majorHAnsi" w:cs="Times New Roman"/>
+        </w:rPr>
+        <w:t>apriori</w:t>
+      </w:r>
+      <w:proofErr w:type="spellEnd"/>
+      <w:r>
+        <w:rPr>
+          <w:rFonts w:asciiTheme="majorHAnsi" w:hAnsiTheme="majorHAnsi" w:cs="Times New Roman"/>
+        </w:rPr>
+        <w:t xml:space="preserve"> and unions all the </w:t>
+      </w:r>
+      <w:r>
+        <w:rPr>
+          <w:rFonts w:asciiTheme="majorHAnsi" w:hAnsiTheme="majorHAnsi" w:cs="Times New Roman"/>
+        </w:rPr>
+        <w:t>rules that have same antecedent as query</w:t>
+      </w:r>
+      <w:r>
+        <w:rPr>
+          <w:rFonts w:asciiTheme="majorHAnsi" w:hAnsiTheme="majorHAnsi" w:cs="Times New Roman"/>
+        </w:rPr>
+        <w:t xml:space="preserve"> and we figure out how many </w:t>
+      </w:r>
+      <w:r>
+        <w:rPr>
+          <w:rFonts w:asciiTheme="majorHAnsi" w:eastAsia="Times New Roman" w:hAnsiTheme="majorHAnsi" w:cs="Times New Roman"/>
+          <w:color w:val="000000"/>
+          <w:shd w:val="clear" w:color="auto" w:fill="FFFFFF"/>
+        </w:rPr>
+        <w:t>consequent</w:t>
+      </w:r>
+      <w:r>
+        <w:rPr>
+          <w:rFonts w:asciiTheme="majorHAnsi" w:eastAsia="Times New Roman" w:hAnsiTheme="majorHAnsi" w:cs="Times New Roman"/>
+          <w:color w:val="000000"/>
+          <w:shd w:val="clear" w:color="auto" w:fill="FFFFFF"/>
+        </w:rPr>
+        <w:t>s</w:t>
+      </w:r>
+      <w:r>
+        <w:rPr>
+          <w:rFonts w:asciiTheme="majorHAnsi" w:eastAsia="Times New Roman" w:hAnsiTheme="majorHAnsi" w:cs="Times New Roman"/>
+          <w:color w:val="000000"/>
+          <w:shd w:val="clear" w:color="auto" w:fill="FFFFFF"/>
+        </w:rPr>
+        <w:t>(C</w:t>
+      </w:r>
+      <w:r>
+        <w:rPr>
+          <w:rFonts w:asciiTheme="majorHAnsi" w:eastAsia="Times New Roman" w:hAnsiTheme="majorHAnsi" w:cs="Times New Roman"/>
+          <w:color w:val="000000"/>
+          <w:shd w:val="clear" w:color="auto" w:fill="FFFFFF"/>
+        </w:rPr>
+        <w:t>) are matches with the expected outcome (E), which gives us recall</w:t>
+      </w:r>
+      <w:r>
+        <w:rPr>
+          <w:rFonts w:asciiTheme="majorHAnsi" w:eastAsia="Times New Roman" w:hAnsiTheme="majorHAnsi" w:cs="Times New Roman"/>
+          <w:color w:val="000000"/>
+          <w:shd w:val="clear" w:color="auto" w:fill="FFFFFF"/>
+        </w:rPr>
+        <w:t xml:space="preserve"> (R)</w:t>
+      </w:r>
+      <w:r>
+        <w:rPr>
+          <w:rFonts w:asciiTheme="majorHAnsi" w:eastAsia="Times New Roman" w:hAnsiTheme="majorHAnsi" w:cs="Times New Roman"/>
+          <w:color w:val="000000"/>
+          <w:shd w:val="clear" w:color="auto" w:fill="FFFFFF"/>
+        </w:rPr>
+        <w:t xml:space="preserve"> and </w:t>
+      </w:r>
+      <w:r>
+        <w:rPr>
+          <w:rFonts w:asciiTheme="majorHAnsi" w:eastAsia="Times New Roman" w:hAnsiTheme="majorHAnsi" w:cs="Times New Roman"/>
+          <w:color w:val="000000"/>
+          <w:shd w:val="clear" w:color="auto" w:fill="FFFFFF"/>
+        </w:rPr>
+        <w:t>then we counted how many of the consequents were correct for each query. In simple language t</w:t>
+      </w:r>
+      <w:r>
+        <w:rPr>
+          <w:rFonts w:asciiTheme="majorHAnsi" w:eastAsia="Times New Roman" w:hAnsiTheme="majorHAnsi" w:cs="Times New Roman"/>
+          <w:color w:val="000000"/>
+          <w:shd w:val="clear" w:color="auto" w:fill="FFFFFF"/>
+        </w:rPr>
+        <w:t>he</w:t>
+      </w:r>
+      <w:r>
+        <w:rPr>
+          <w:rFonts w:asciiTheme="majorHAnsi" w:eastAsia="Times New Roman" w:hAnsiTheme="majorHAnsi" w:cs="Times New Roman"/>
+          <w:color w:val="000000"/>
+          <w:shd w:val="clear" w:color="auto" w:fill="FFFFFF"/>
+        </w:rPr>
+        <w:t xml:space="preserve"> precision (P) </w:t>
+      </w:r>
+      <w:r>
+        <w:rPr>
+          <w:rFonts w:asciiTheme="majorHAnsi" w:eastAsia="Times New Roman" w:hAnsiTheme="majorHAnsi" w:cs="Times New Roman"/>
+          <w:color w:val="000000"/>
+          <w:shd w:val="clear" w:color="auto" w:fill="FFFFFF"/>
+        </w:rPr>
+        <w:t>describes which fraction of the returned items</w:t>
+      </w:r>
+      <w:r>
+        <w:rPr>
+          <w:rFonts w:asciiTheme="majorHAnsi" w:eastAsia="Times New Roman" w:hAnsiTheme="majorHAnsi" w:cs="Times New Roman"/>
+          <w:color w:val="000000"/>
+          <w:shd w:val="clear" w:color="auto" w:fill="FFFFFF"/>
+        </w:rPr>
+        <w:t xml:space="preserve"> was actually expected.</w:t>
+      </w:r>
+    </w:p>
+    <w:p>
+      <w:pPr>
+        <w:widowControl w:val="0"/>
+        <w:autoSpaceDE w:val="0"/>
+        <w:autoSpaceDN w:val="0"/>
+        <w:adjustRightInd w:val="0"/>
+        <w:rPr>
+          <w:rFonts w:asciiTheme="majorHAnsi" w:eastAsia="Times New Roman" w:hAnsiTheme="majorHAnsi" w:cs="Times New Roman"/>
+          <w:color w:val="000000"/>
+          <w:shd w:val="clear" w:color="auto" w:fill="FFFFFF"/>
+        </w:rPr>
+      </w:pPr>
     </w:p>
     <w:p>
       <w:pPr>
@@ -554,7 +2072,67 @@
           <w:szCs w:val="20"/>
         </w:rPr>
       </w:pPr>
-    </w:p>
+      <w:r>
+        <w:rPr>
+          <w:rFonts w:asciiTheme="majorHAnsi" w:eastAsia="Times New Roman" w:hAnsiTheme="majorHAnsi" w:cs="Times New Roman"/>
+          <w:color w:val="000000"/>
+          <w:shd w:val="clear" w:color="auto" w:fill="FFFFFF"/>
+        </w:rPr>
+        <w:t xml:space="preserve">R = |C </w:t>
+      </w:r>
+      <w:r>
+        <w:rPr>
+          <w:rFonts w:eastAsia="Times New Roman" w:cs="Times New Roman"/>
+          <w:color w:val="252525"/>
+          <w:shd w:val="clear" w:color="auto" w:fill="FFFFFF"/>
+        </w:rPr>
+        <w:t>∩</w:t>
+      </w:r>
+      <w:r>
+        <w:rPr>
+          <w:rFonts w:eastAsia="Times New Roman" w:cs="Times New Roman"/>
+          <w:color w:val="252525"/>
+          <w:shd w:val="clear" w:color="auto" w:fill="FFFFFF"/>
+        </w:rPr>
+        <w:t xml:space="preserve"> </w:t>
+      </w:r>
+      <w:bookmarkStart w:id="0" w:name="_GoBack"/>
+      <w:bookmarkEnd w:id="0"/>
+    </w:p>
+    <w:p>
+      <w:pPr>
+        <w:widowControl w:val="0"/>
+        <w:autoSpaceDE w:val="0"/>
+        <w:autoSpaceDN w:val="0"/>
+        <w:adjustRightInd w:val="0"/>
+        <w:rPr>
+          <w:rFonts w:asciiTheme="majorHAnsi" w:hAnsiTheme="majorHAnsi" w:cs="Times New Roman"/>
+        </w:rPr>
+      </w:pPr>
+    </w:p>
+    <w:p>
+      <w:pPr>
+        <w:rPr>
+          <w:rFonts w:asciiTheme="majorHAnsi" w:hAnsiTheme="majorHAnsi" w:cs="Times New Roman"/>
+          <w:b/>
+          <w:u w:val="single"/>
+        </w:rPr>
+      </w:pPr>
+      <w:r>
+        <w:rPr>
+          <w:rFonts w:asciiTheme="majorHAnsi" w:hAnsiTheme="majorHAnsi" w:cs="Times New Roman"/>
+          <w:b/>
+          <w:u w:val="single"/>
+        </w:rPr>
+        <w:t>Results</w:t>
+      </w:r>
+    </w:p>
+    <w:p>
+      <w:r>
+        <w:t xml:space="preserve">After having association rules, we calculated precision and recall for our method. As we didn’t played with enough version history so, the precision and recall for our method was not that much good. The precision comes to be around 10% and recall was petty ugly around 1.5%. </w:t>
+      </w:r>
+    </w:p>
+    <w:p/>
     <w:p/>
     <w:sectPr>
       <w:pgSz w:w="11900" w:h="16840"/>
@@ -1290,4 +2868,16 @@
   </a:objectDefaults>
   <a:extraClrSchemeLst/>
 </a:theme>
+</file>
+
+<file path=customXml/item1.xml><?xml version="1.0" encoding="utf-8"?>
+<b:Sources xmlns:b="http://schemas.openxmlformats.org/officeDocument/2006/bibliography" xmlns="http://schemas.openxmlformats.org/officeDocument/2006/bibliography" SelectedStyle="/APA.XSL" StyleName="APA"/>
+</file>
+
+<file path=customXml/itemProps1.xml><?xml version="1.0" encoding="utf-8"?>
+<ds:datastoreItem xmlns:ds="http://schemas.openxmlformats.org/officeDocument/2006/customXml" ds:itemID="{686DD038-C30A-C140-B35F-B643958128F6}">
+  <ds:schemaRefs>
+    <ds:schemaRef ds:uri="http://schemas.openxmlformats.org/officeDocument/2006/bibliography"/>
+  </ds:schemaRefs>
+</ds:datastoreItem>
 </file>
</xml_diff>

<commit_message>
added more stuffs related to background research for association rule
</commit_message>
<xml_diff>
--- a/Draft_paper/association_rules_project.docx
+++ b/Draft_paper/association_rules_project.docx
@@ -360,6 +360,327 @@
           <w:rFonts w:asciiTheme="majorHAnsi" w:hAnsiTheme="majorHAnsi" w:cs="Times New Roman"/>
         </w:rPr>
       </w:pPr>
+      <w:r>
+        <w:rPr>
+          <w:rFonts w:asciiTheme="majorHAnsi" w:hAnsiTheme="majorHAnsi" w:cs="Times New Roman"/>
+        </w:rPr>
+        <w:t>Other researchers such as Ball,T. et [4] have also used version</w:t>
+      </w:r>
+      <w:r>
+        <w:rPr>
+          <w:rFonts w:asciiTheme="majorHAnsi" w:hAnsiTheme="majorHAnsi" w:cs="Times New Roman"/>
+        </w:rPr>
+        <w:t xml:space="preserve"> history mining but for </w:t>
+      </w:r>
+      <w:r>
+        <w:rPr>
+          <w:rFonts w:asciiTheme="majorHAnsi" w:hAnsiTheme="majorHAnsi" w:cs="Times New Roman"/>
+        </w:rPr>
+        <w:t>determining different perspective of</w:t>
+      </w:r>
+      <w:r>
+        <w:rPr>
+          <w:rFonts w:asciiTheme="majorHAnsi" w:hAnsiTheme="majorHAnsi" w:cs="Times New Roman"/>
+        </w:rPr>
+        <w:t xml:space="preserve"> </w:t>
+      </w:r>
+      <w:r>
+        <w:rPr>
+          <w:rFonts w:asciiTheme="majorHAnsi" w:hAnsiTheme="majorHAnsi" w:cs="Times New Roman"/>
+        </w:rPr>
+        <w:t>software evaluation. Chen, A. et al [5] have also worked</w:t>
+      </w:r>
+      <w:r>
+        <w:rPr>
+          <w:rFonts w:asciiTheme="majorHAnsi" w:hAnsiTheme="majorHAnsi" w:cs="Times New Roman"/>
+        </w:rPr>
+        <w:t xml:space="preserve"> </w:t>
+      </w:r>
+      <w:r>
+        <w:rPr>
+          <w:rFonts w:asciiTheme="majorHAnsi" w:hAnsiTheme="majorHAnsi" w:cs="Times New Roman"/>
+        </w:rPr>
+        <w:t>on cvs mining for fragments of source code but by using</w:t>
+      </w:r>
+      <w:r>
+        <w:rPr>
+          <w:rFonts w:asciiTheme="majorHAnsi" w:hAnsiTheme="majorHAnsi" w:cs="Times New Roman"/>
+        </w:rPr>
+        <w:t xml:space="preserve"> CVS comments. </w:t>
+      </w:r>
+      <w:r>
+        <w:rPr>
+          <w:rFonts w:asciiTheme="majorHAnsi" w:hAnsiTheme="majorHAnsi" w:cs="Times New Roman"/>
+        </w:rPr>
+        <w:t>Although different researchers works on</w:t>
+      </w:r>
+      <w:r>
+        <w:rPr>
+          <w:rFonts w:asciiTheme="majorHAnsi" w:hAnsiTheme="majorHAnsi" w:cs="Times New Roman"/>
+        </w:rPr>
+        <w:t xml:space="preserve"> </w:t>
+      </w:r>
+      <w:r>
+        <w:rPr>
+          <w:rFonts w:asciiTheme="majorHAnsi" w:hAnsiTheme="majorHAnsi" w:cs="Times New Roman"/>
+        </w:rPr>
+        <w:t xml:space="preserve">different </w:t>
+      </w:r>
+      <w:r>
+        <w:rPr>
+          <w:rFonts w:asciiTheme="majorHAnsi" w:hAnsiTheme="majorHAnsi" w:cs="Times New Roman"/>
+        </w:rPr>
+        <w:t xml:space="preserve">area of CVS mining but coupling </w:t>
+      </w:r>
+      <w:r>
+        <w:rPr>
+          <w:rFonts w:asciiTheme="majorHAnsi" w:hAnsiTheme="majorHAnsi" w:cs="Times New Roman"/>
+        </w:rPr>
+        <w:t>between different</w:t>
+      </w:r>
+      <w:r>
+        <w:rPr>
+          <w:rFonts w:asciiTheme="majorHAnsi" w:hAnsiTheme="majorHAnsi" w:cs="Times New Roman"/>
+        </w:rPr>
+        <w:t xml:space="preserve"> </w:t>
+      </w:r>
+      <w:r>
+        <w:rPr>
+          <w:rFonts w:asciiTheme="majorHAnsi" w:hAnsiTheme="majorHAnsi" w:cs="Times New Roman"/>
+        </w:rPr>
+        <w:t>modules was first defined by H.Gall [6] and associates and</w:t>
+      </w:r>
+      <w:r>
+        <w:rPr>
+          <w:rFonts w:asciiTheme="majorHAnsi" w:hAnsiTheme="majorHAnsi" w:cs="Times New Roman"/>
+        </w:rPr>
+        <w:t xml:space="preserve"> </w:t>
+      </w:r>
+      <w:r>
+        <w:rPr>
+          <w:rFonts w:asciiTheme="majorHAnsi" w:hAnsiTheme="majorHAnsi" w:cs="Times New Roman"/>
+        </w:rPr>
+        <w:t>carry forward by many researchers later on but it was the</w:t>
+      </w:r>
+      <w:r>
+        <w:rPr>
+          <w:rFonts w:asciiTheme="majorHAnsi" w:hAnsiTheme="majorHAnsi" w:cs="Times New Roman"/>
+        </w:rPr>
+        <w:t xml:space="preserve"> </w:t>
+      </w:r>
+      <w:r>
+        <w:rPr>
+          <w:rFonts w:asciiTheme="majorHAnsi" w:hAnsiTheme="majorHAnsi" w:cs="Times New Roman"/>
+        </w:rPr>
+        <w:t>zimmermann who first worked on code element rather than</w:t>
+      </w:r>
+      <w:r>
+        <w:rPr>
+          <w:rFonts w:asciiTheme="majorHAnsi" w:hAnsiTheme="majorHAnsi" w:cs="Times New Roman"/>
+        </w:rPr>
+        <w:t xml:space="preserve"> </w:t>
+      </w:r>
+      <w:r>
+        <w:rPr>
+          <w:rFonts w:asciiTheme="majorHAnsi" w:hAnsiTheme="majorHAnsi" w:cs="Times New Roman"/>
+        </w:rPr>
+        <w:t>whole module or file.</w:t>
+      </w:r>
+    </w:p>
+    <w:p>
+      <w:pPr>
+        <w:widowControl w:val="0"/>
+        <w:autoSpaceDE w:val="0"/>
+        <w:autoSpaceDN w:val="0"/>
+        <w:adjustRightInd w:val="0"/>
+        <w:rPr>
+          <w:rFonts w:asciiTheme="majorHAnsi" w:hAnsiTheme="majorHAnsi" w:cs="Times New Roman"/>
+        </w:rPr>
+      </w:pPr>
+      <w:r>
+        <w:rPr>
+          <w:rFonts w:asciiTheme="majorHAnsi" w:hAnsiTheme="majorHAnsi" w:cs="Times New Roman"/>
+        </w:rPr>
+        <w:t>[4] T. Ball, J. Kim, A.A. Porter, H.P. Siy, If your version control system</w:t>
+      </w:r>
+    </w:p>
+    <w:p>
+      <w:pPr>
+        <w:widowControl w:val="0"/>
+        <w:autoSpaceDE w:val="0"/>
+        <w:autoSpaceDN w:val="0"/>
+        <w:adjustRightInd w:val="0"/>
+        <w:rPr>
+          <w:rFonts w:asciiTheme="majorHAnsi" w:hAnsiTheme="majorHAnsi" w:cs="Times New Roman"/>
+        </w:rPr>
+      </w:pPr>
+      <w:r>
+        <w:rPr>
+          <w:rFonts w:asciiTheme="majorHAnsi" w:hAnsiTheme="majorHAnsi" w:cs="Times New Roman"/>
+        </w:rPr>
+        <w:t>could talk, in: Workshop on Process Modelling and Empirical Studies of</w:t>
+      </w:r>
+    </w:p>
+    <w:p>
+      <w:pPr>
+        <w:widowControl w:val="0"/>
+        <w:autoSpaceDE w:val="0"/>
+        <w:autoSpaceDN w:val="0"/>
+        <w:adjustRightInd w:val="0"/>
+        <w:rPr>
+          <w:rFonts w:asciiTheme="majorHAnsi" w:hAnsiTheme="majorHAnsi" w:cs="Times New Roman"/>
+        </w:rPr>
+      </w:pPr>
+      <w:r>
+        <w:rPr>
+          <w:rFonts w:asciiTheme="majorHAnsi" w:hAnsiTheme="majorHAnsi" w:cs="Times New Roman"/>
+        </w:rPr>
+        <w:t>Software Engineering, Boston, MA, 1997</w:t>
+      </w:r>
+    </w:p>
+    <w:p>
+      <w:pPr>
+        <w:widowControl w:val="0"/>
+        <w:autoSpaceDE w:val="0"/>
+        <w:autoSpaceDN w:val="0"/>
+        <w:adjustRightInd w:val="0"/>
+        <w:rPr>
+          <w:rFonts w:asciiTheme="majorHAnsi" w:hAnsiTheme="majorHAnsi" w:cs="Times New Roman"/>
+        </w:rPr>
+      </w:pPr>
+      <w:r>
+        <w:rPr>
+          <w:rFonts w:asciiTheme="majorHAnsi" w:hAnsiTheme="majorHAnsi" w:cs="Times New Roman"/>
+        </w:rPr>
+        <w:lastRenderedPageBreak/>
+        <w:t>[5] A. Chen, E. Chou, J. Wong, A. Y. Yao, Q. Zhang, S. Zhang, and</w:t>
+      </w:r>
+    </w:p>
+    <w:p>
+      <w:pPr>
+        <w:widowControl w:val="0"/>
+        <w:autoSpaceDE w:val="0"/>
+        <w:autoSpaceDN w:val="0"/>
+        <w:adjustRightInd w:val="0"/>
+        <w:rPr>
+          <w:rFonts w:asciiTheme="majorHAnsi" w:hAnsiTheme="majorHAnsi" w:cs="Times New Roman"/>
+        </w:rPr>
+      </w:pPr>
+      <w:r>
+        <w:rPr>
+          <w:rFonts w:asciiTheme="majorHAnsi" w:hAnsiTheme="majorHAnsi" w:cs="Times New Roman"/>
+        </w:rPr>
+        <w:t>A. Michail. CVSSearch: searching through source code using CVS</w:t>
+      </w:r>
+    </w:p>
+    <w:p>
+      <w:pPr>
+        <w:widowControl w:val="0"/>
+        <w:autoSpaceDE w:val="0"/>
+        <w:autoSpaceDN w:val="0"/>
+        <w:adjustRightInd w:val="0"/>
+        <w:rPr>
+          <w:rFonts w:asciiTheme="majorHAnsi" w:hAnsiTheme="majorHAnsi" w:cs="Times New Roman"/>
+        </w:rPr>
+      </w:pPr>
+      <w:r>
+        <w:rPr>
+          <w:rFonts w:asciiTheme="majorHAnsi" w:hAnsiTheme="majorHAnsi" w:cs="Times New Roman"/>
+        </w:rPr>
+        <w:t>comments. In ICSM 2001 [14], pages 364374.</w:t>
+      </w:r>
+    </w:p>
+    <w:p>
+      <w:pPr>
+        <w:widowControl w:val="0"/>
+        <w:autoSpaceDE w:val="0"/>
+        <w:autoSpaceDN w:val="0"/>
+        <w:adjustRightInd w:val="0"/>
+        <w:rPr>
+          <w:rFonts w:asciiTheme="majorHAnsi" w:hAnsiTheme="majorHAnsi" w:cs="Times New Roman"/>
+        </w:rPr>
+      </w:pPr>
+      <w:bookmarkStart w:id="0" w:name="_GoBack"/>
+      <w:bookmarkEnd w:id="0"/>
+    </w:p>
+    <w:p>
+      <w:pPr>
+        <w:widowControl w:val="0"/>
+        <w:autoSpaceDE w:val="0"/>
+        <w:autoSpaceDN w:val="0"/>
+        <w:adjustRightInd w:val="0"/>
+        <w:rPr>
+          <w:rFonts w:asciiTheme="majorHAnsi" w:hAnsiTheme="majorHAnsi" w:cs="Times New Roman"/>
+        </w:rPr>
+      </w:pPr>
+      <w:r>
+        <w:rPr>
+          <w:rFonts w:asciiTheme="majorHAnsi" w:hAnsiTheme="majorHAnsi" w:cs="Times New Roman"/>
+        </w:rPr>
+        <w:t>[6] H. Gall, K. Hajek, and M. Jazayeri. Detection of logical coupling based</w:t>
+      </w:r>
+    </w:p>
+    <w:p>
+      <w:pPr>
+        <w:widowControl w:val="0"/>
+        <w:autoSpaceDE w:val="0"/>
+        <w:autoSpaceDN w:val="0"/>
+        <w:adjustRightInd w:val="0"/>
+        <w:rPr>
+          <w:rFonts w:asciiTheme="majorHAnsi" w:hAnsiTheme="majorHAnsi" w:cs="Times New Roman"/>
+        </w:rPr>
+      </w:pPr>
+      <w:r>
+        <w:rPr>
+          <w:rFonts w:asciiTheme="majorHAnsi" w:hAnsiTheme="majorHAnsi" w:cs="Times New Roman"/>
+        </w:rPr>
+        <w:t>on product release history. In Proc. International Conference on Software</w:t>
+      </w:r>
+    </w:p>
+    <w:p>
+      <w:pPr>
+        <w:widowControl w:val="0"/>
+        <w:autoSpaceDE w:val="0"/>
+        <w:autoSpaceDN w:val="0"/>
+        <w:adjustRightInd w:val="0"/>
+        <w:rPr>
+          <w:rFonts w:asciiTheme="majorHAnsi" w:hAnsiTheme="majorHAnsi" w:cs="Times New Roman"/>
+        </w:rPr>
+      </w:pPr>
+      <w:r>
+        <w:rPr>
+          <w:rFonts w:asciiTheme="majorHAnsi" w:hAnsiTheme="majorHAnsi" w:cs="Times New Roman"/>
+        </w:rPr>
+        <w:t>Maintenance (ICSM 98), pages 190198, Washington D.C., USA, Nov.</w:t>
+      </w:r>
+    </w:p>
+    <w:p>
+      <w:pPr>
+        <w:widowControl w:val="0"/>
+        <w:autoSpaceDE w:val="0"/>
+        <w:autoSpaceDN w:val="0"/>
+        <w:adjustRightInd w:val="0"/>
+        <w:rPr>
+          <w:rFonts w:asciiTheme="majorHAnsi" w:hAnsiTheme="majorHAnsi" w:cs="Times New Roman"/>
+        </w:rPr>
+      </w:pPr>
+      <w:r>
+        <w:rPr>
+          <w:rFonts w:asciiTheme="majorHAnsi" w:hAnsiTheme="majorHAnsi" w:cs="Times New Roman"/>
+        </w:rPr>
+        <w:t>1998. IEEE</w:t>
+      </w:r>
+    </w:p>
+    <w:p>
+      <w:pPr>
+        <w:widowControl w:val="0"/>
+        <w:autoSpaceDE w:val="0"/>
+        <w:autoSpaceDN w:val="0"/>
+        <w:adjustRightInd w:val="0"/>
+        <w:rPr>
+          <w:rFonts w:asciiTheme="majorHAnsi" w:hAnsiTheme="majorHAnsi" w:cs="Times New Roman"/>
+        </w:rPr>
+      </w:pPr>
     </w:p>
     <w:p>
       <w:pPr>
@@ -531,7 +852,6 @@
           <w:b/>
           <w:u w:val="single"/>
         </w:rPr>
-        <w:lastRenderedPageBreak/>
         <w:t>Methodology</w:t>
       </w:r>
     </w:p>
@@ -889,7 +1209,7 @@
           </mc:Choice>
           <mc:Fallback>
             <w:pict>
-              <v:oval id="Oval 3" o:spid="_x0000_s1026" style="position:absolute;margin-left:99pt;margin-top:1.75pt;width:63pt;height:36pt;z-index:251662336;visibility:visible;mso-wrap-style:square;mso-width-percent:0;mso-height-percent:0;mso-wrap-distance-left:9pt;mso-wrap-distance-top:0;mso-wrap-distance-right:9pt;mso-wrap-distance-bottom:0;mso-position-horizontal:absolute;mso-position-horizontal-relative:text;mso-position-vertical:absolute;mso-position-vertical-relative:text;mso-width-percent:0;mso-height-percent:0;mso-width-relative:margin;mso-height-relative:margin;v-text-anchor:middle" o:gfxdata="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" fillcolor="white [3201]" strokecolor="black [3200]" strokeweight="2pt">
+              <v:oval id="Oval 3" o:spid="_x0000_s1026" style="position:absolute;margin-left:99pt;margin-top:1.75pt;width:63pt;height:36pt;z-index:251662336;visibility:visible;mso-wrap-style:square;mso-width-percent:0;mso-height-percent:0;mso-wrap-distance-left:9pt;mso-wrap-distance-top:0;mso-wrap-distance-right:9pt;mso-wrap-distance-bottom:0;mso-position-horizontal:absolute;mso-position-horizontal-relative:text;mso-position-vertical:absolute;mso-position-vertical-relative:text;mso-width-percent:0;mso-height-percent:0;mso-width-relative:margin;mso-height-relative:margin;v-text-anchor:middle" o:gfxdata="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" fillcolor="white [3201]" strokecolor="black [3200]" strokeweight="2pt">
                 <v:textbox>
                   <w:txbxContent>
                     <w:p>
@@ -897,13 +1217,8 @@
                         <w:jc w:val="center"/>
                       </w:pPr>
                       <w:r>
-                        <w:t>B</w:t>
+                        <w:t>B,C,D</w:t>
                       </w:r>
-                      <w:proofErr w:type="gramStart"/>
-                      <w:r>
-                        <w:t>,C,D</w:t>
-                      </w:r>
-                      <w:proofErr w:type="gramEnd"/>
                     </w:p>
                   </w:txbxContent>
                 </v:textbox>
@@ -1007,7 +1322,7 @@
           </mc:Choice>
           <mc:Fallback>
             <w:pict>
-              <v:oval id="Oval 6" o:spid="_x0000_s1027" style="position:absolute;margin-left:369pt;margin-top:1.75pt;width:63pt;height:36pt;z-index:251668480;visibility:visible;mso-wrap-style:square;mso-width-percent:0;mso-height-percent:0;mso-wrap-distance-left:9pt;mso-wrap-distance-top:0;mso-wrap-distance-right:9pt;mso-wrap-distance-bottom:0;mso-position-horizontal:absolute;mso-position-horizontal-relative:text;mso-position-vertical:absolute;mso-position-vertical-relative:text;mso-width-percent:0;mso-height-percent:0;mso-width-relative:margin;mso-height-relative:margin;v-text-anchor:middle" o:gfxdata="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" fillcolor="white [3201]" strokecolor="black [3200]" strokeweight="2pt">
+              <v:oval id="Oval 6" o:spid="_x0000_s1027" style="position:absolute;margin-left:369pt;margin-top:1.75pt;width:63pt;height:36pt;z-index:251668480;visibility:visible;mso-wrap-style:square;mso-width-percent:0;mso-height-percent:0;mso-wrap-distance-left:9pt;mso-wrap-distance-top:0;mso-wrap-distance-right:9pt;mso-wrap-distance-bottom:0;mso-position-horizontal:absolute;mso-position-horizontal-relative:text;mso-position-vertical:absolute;mso-position-vertical-relative:text;mso-width-percent:0;mso-height-percent:0;mso-width-relative:margin;mso-height-relative:margin;v-text-anchor:middle" o:gfxdata="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" fillcolor="white [3201]" strokecolor="black [3200]" strokeweight="2pt">
                 <v:textbox>
                   <w:txbxContent>
                     <w:p>
@@ -1015,13 +1330,8 @@
                         <w:jc w:val="center"/>
                       </w:pPr>
                       <w:r>
-                        <w:t>D</w:t>
+                        <w:t>D,C</w:t>
                       </w:r>
-                      <w:proofErr w:type="gramStart"/>
-                      <w:r>
-                        <w:t>,C</w:t>
-                      </w:r>
-                      <w:proofErr w:type="gramEnd"/>
                     </w:p>
                   </w:txbxContent>
                 </v:textbox>
@@ -1125,7 +1435,7 @@
           </mc:Choice>
           <mc:Fallback>
             <w:pict>
-              <v:oval id="Oval 2" o:spid="_x0000_s1028" style="position:absolute;margin-left:9pt;margin-top:1.75pt;width:63pt;height:36pt;z-index:251660288;visibility:visible;mso-wrap-style:square;mso-width-percent:0;mso-height-percent:0;mso-wrap-distance-left:9pt;mso-wrap-distance-top:0;mso-wrap-distance-right:9pt;mso-wrap-distance-bottom:0;mso-position-horizontal:absolute;mso-position-horizontal-relative:text;mso-position-vertical:absolute;mso-position-vertical-relative:text;mso-width-percent:0;mso-height-percent:0;mso-width-relative:margin;mso-height-relative:margin;v-text-anchor:middle" o:gfxdata="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" fillcolor="white [3201]" strokecolor="black [3200]" strokeweight="2pt">
+              <v:oval id="Oval 2" o:spid="_x0000_s1028" style="position:absolute;margin-left:9pt;margin-top:1.75pt;width:63pt;height:36pt;z-index:251660288;visibility:visible;mso-wrap-style:square;mso-width-percent:0;mso-height-percent:0;mso-wrap-distance-left:9pt;mso-wrap-distance-top:0;mso-wrap-distance-right:9pt;mso-wrap-distance-bottom:0;mso-position-horizontal:absolute;mso-position-horizontal-relative:text;mso-position-vertical:absolute;mso-position-vertical-relative:text;mso-width-percent:0;mso-height-percent:0;mso-width-relative:margin;mso-height-relative:margin;v-text-anchor:middle" o:gfxdata="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" fillcolor="white [3201]" strokecolor="black [3200]" strokeweight="2pt">
                 <v:textbox>
                   <w:txbxContent>
                     <w:p>
@@ -1133,13 +1443,8 @@
                         <w:jc w:val="center"/>
                       </w:pPr>
                       <w:r>
-                        <w:t>A</w:t>
+                        <w:t>A,B</w:t>
                       </w:r>
-                      <w:proofErr w:type="gramStart"/>
-                      <w:r>
-                        <w:t>,B</w:t>
-                      </w:r>
-                      <w:proofErr w:type="gramEnd"/>
                     </w:p>
                   </w:txbxContent>
                 </v:textbox>
@@ -1251,13 +1556,8 @@
                         <w:jc w:val="center"/>
                       </w:pPr>
                       <w:r>
-                        <w:t>A</w:t>
+                        <w:t>A,B,D</w:t>
                       </w:r>
-                      <w:proofErr w:type="gramStart"/>
-                      <w:r>
-                        <w:t>,B,D</w:t>
-                      </w:r>
-                      <w:proofErr w:type="gramEnd"/>
                     </w:p>
                   </w:txbxContent>
                 </v:textbox>
@@ -1361,7 +1661,7 @@
           </mc:Choice>
           <mc:Fallback>
             <w:pict>
-              <v:oval id="Oval 4" o:spid="_x0000_s1030" style="position:absolute;margin-left:180pt;margin-top:1.75pt;width:63pt;height:36pt;z-index:251664384;visibility:visible;mso-wrap-style:square;mso-width-percent:0;mso-height-percent:0;mso-wrap-distance-left:9pt;mso-wrap-distance-top:0;mso-wrap-distance-right:9pt;mso-wrap-distance-bottom:0;mso-position-horizontal:absolute;mso-position-horizontal-relative:text;mso-position-vertical:absolute;mso-position-vertical-relative:text;mso-width-percent:0;mso-height-percent:0;mso-width-relative:margin;mso-height-relative:margin;v-text-anchor:middle" o:gfxdata="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" fillcolor="white [3201]" strokecolor="black [3200]" strokeweight="2pt">
+              <v:oval id="Oval 4" o:spid="_x0000_s1030" style="position:absolute;margin-left:180pt;margin-top:1.75pt;width:63pt;height:36pt;z-index:251664384;visibility:visible;mso-wrap-style:square;mso-width-percent:0;mso-height-percent:0;mso-wrap-distance-left:9pt;mso-wrap-distance-top:0;mso-wrap-distance-right:9pt;mso-wrap-distance-bottom:0;mso-position-horizontal:absolute;mso-position-horizontal-relative:text;mso-position-vertical:absolute;mso-position-vertical-relative:text;mso-width-percent:0;mso-height-percent:0;mso-width-relative:margin;mso-height-relative:margin;v-text-anchor:middle" o:gfxdata="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" fillcolor="white [3201]" strokecolor="black [3200]" strokeweight="2pt">
                 <v:textbox>
                   <w:txbxContent>
                     <w:p>
@@ -1369,13 +1669,8 @@
                         <w:jc w:val="center"/>
                       </w:pPr>
                       <w:r>
-                        <w:t>B</w:t>
+                        <w:t>B,D</w:t>
                       </w:r>
-                      <w:proofErr w:type="gramStart"/>
-                      <w:r>
-                        <w:t>,D</w:t>
-                      </w:r>
-                      <w:proofErr w:type="gramEnd"/>
                     </w:p>
                   </w:txbxContent>
                 </v:textbox>
@@ -2558,8 +2853,6 @@
         </w:rPr>
         <w:t>expected outcome set by taking time notion instead of taking commits for transaction.</w:t>
       </w:r>
-      <w:bookmarkStart w:id="0" w:name="_GoBack"/>
-      <w:bookmarkEnd w:id="0"/>
     </w:p>
     <w:p/>
     <w:p/>
@@ -2852,7 +3145,6 @@
   <w:style w:type="character" w:default="1" w:styleId="DefaultParagraphFont">
     <w:name w:val="Default Paragraph Font"/>
     <w:uiPriority w:val="1"/>
-    <w:semiHidden/>
     <w:unhideWhenUsed/>
   </w:style>
   <w:style w:type="table" w:default="1" w:styleId="TableNormal">
@@ -3066,7 +3358,6 @@
   <w:style w:type="character" w:default="1" w:styleId="DefaultParagraphFont">
     <w:name w:val="Default Paragraph Font"/>
     <w:uiPriority w:val="1"/>
-    <w:semiHidden/>
     <w:unhideWhenUsed/>
   </w:style>
   <w:style w:type="table" w:default="1" w:styleId="TableNormal">
@@ -3446,7 +3737,7 @@
 </file>
 
 <file path=customXml/itemProps1.xml><?xml version="1.0" encoding="utf-8"?>
-<ds:datastoreItem xmlns:ds="http://schemas.openxmlformats.org/officeDocument/2006/customXml" ds:itemID="{24E01571-12A2-AD47-A163-C1130DAA8257}">
+<ds:datastoreItem xmlns:ds="http://schemas.openxmlformats.org/officeDocument/2006/customXml" ds:itemID="{A101BCA9-8BF3-8640-92CB-7C5BBD11E9CC}">
   <ds:schemaRefs>
     <ds:schemaRef ds:uri="http://schemas.openxmlformats.org/officeDocument/2006/bibliography"/>
   </ds:schemaRefs>

</xml_diff>